<commit_message>
alterando o documento word
</commit_message>
<xml_diff>
--- a/documentacao/TCC 1.0.docx
+++ b/documentacao/TCC 1.0.docx
@@ -461,7 +461,17 @@
           <w:sz w:val="28"/>
           <w:szCs w:val="24"/>
         </w:rPr>
-        <w:t>2020</w:t>
+        <w:t>202</w:t>
+      </w:r>
+      <w:r>
+        <w:rPr>
+          <w:rFonts w:ascii="Arial" w:hAnsi="Arial" w:cs="Arial"/>
+          <w:b/>
+          <w:bCs/>
+          <w:sz w:val="28"/>
+          <w:szCs w:val="24"/>
+        </w:rPr>
+        <w:t>1</w:t>
       </w:r>
     </w:p>
     <w:p>
@@ -906,7 +916,17 @@
           <w:sz w:val="28"/>
           <w:szCs w:val="24"/>
         </w:rPr>
-        <w:t>2020</w:t>
+        <w:t>202</w:t>
+      </w:r>
+      <w:r>
+        <w:rPr>
+          <w:rFonts w:ascii="Arial" w:hAnsi="Arial" w:cs="Arial"/>
+          <w:b/>
+          <w:bCs/>
+          <w:sz w:val="28"/>
+          <w:szCs w:val="24"/>
+        </w:rPr>
+        <w:t>1</w:t>
       </w:r>
     </w:p>
     <w:p>
@@ -1190,7 +1210,39 @@
           <w:sz w:val="24"/>
           <w:szCs w:val="24"/>
         </w:rPr>
-        <w:t xml:space="preserve">Este trabalho tem como objetivo o desenvolvimento de uma aplicação mobile que auxilie a população na </w:t>
+        <w:t xml:space="preserve">Este trabalho tem como objetivo o desenvolvimento de uma aplicação </w:t>
+      </w:r>
+      <w:r>
+        <w:rPr>
+          <w:rFonts w:ascii="Arial" w:hAnsi="Arial" w:cs="Arial"/>
+          <w:sz w:val="24"/>
+          <w:szCs w:val="24"/>
+        </w:rPr>
+        <w:t>web</w:t>
+      </w:r>
+      <w:r>
+        <w:rPr>
+          <w:rFonts w:ascii="Arial" w:hAnsi="Arial" w:cs="Arial"/>
+          <w:sz w:val="24"/>
+          <w:szCs w:val="24"/>
+        </w:rPr>
+        <w:t xml:space="preserve"> que auxilie a</w:t>
+      </w:r>
+      <w:r>
+        <w:rPr>
+          <w:rFonts w:ascii="Arial" w:hAnsi="Arial" w:cs="Arial"/>
+          <w:sz w:val="24"/>
+          <w:szCs w:val="24"/>
+        </w:rPr>
+        <w:t>s pessoas</w:t>
+      </w:r>
+      <w:r>
+        <w:rPr>
+          <w:rFonts w:ascii="Arial" w:hAnsi="Arial" w:cs="Arial"/>
+          <w:sz w:val="24"/>
+          <w:szCs w:val="24"/>
+        </w:rPr>
+        <w:t xml:space="preserve"> na </w:t>
       </w:r>
       <w:r>
         <w:rPr>
@@ -1206,7 +1258,15 @@
           <w:sz w:val="24"/>
           <w:szCs w:val="24"/>
         </w:rPr>
-        <w:t xml:space="preserve"> de vacinas tomadas</w:t>
+        <w:t xml:space="preserve"> de</w:t>
+      </w:r>
+      <w:r>
+        <w:rPr>
+          <w:rFonts w:ascii="Arial" w:hAnsi="Arial" w:cs="Arial"/>
+          <w:sz w:val="24"/>
+          <w:szCs w:val="24"/>
+        </w:rPr>
+        <w:t xml:space="preserve"> suas vacinas</w:t>
       </w:r>
       <w:r>
         <w:rPr>
@@ -1330,6 +1390,14 @@
           <w:sz w:val="24"/>
           <w:szCs w:val="24"/>
         </w:rPr>
+        <w:t>, função</w:t>
+      </w:r>
+      <w:r>
+        <w:rPr>
+          <w:rFonts w:ascii="Arial" w:hAnsi="Arial" w:cs="Arial"/>
+          <w:sz w:val="24"/>
+          <w:szCs w:val="24"/>
+        </w:rPr>
         <w:t xml:space="preserve"> </w:t>
       </w:r>
       <w:r>
@@ -1338,7 +1406,23 @@
           <w:sz w:val="24"/>
           <w:szCs w:val="24"/>
         </w:rPr>
-        <w:t>e quais ainda são necessárias tomar, considerando o fato de que muitas nem sabem do paradeiro de sua carteira de vacinação.</w:t>
+        <w:t xml:space="preserve">e quais </w:t>
+      </w:r>
+      <w:r>
+        <w:rPr>
+          <w:rFonts w:ascii="Arial" w:hAnsi="Arial" w:cs="Arial"/>
+          <w:sz w:val="24"/>
+          <w:szCs w:val="24"/>
+        </w:rPr>
+        <w:t xml:space="preserve">vacinas </w:t>
+      </w:r>
+      <w:r>
+        <w:rPr>
+          <w:rFonts w:ascii="Arial" w:hAnsi="Arial" w:cs="Arial"/>
+          <w:sz w:val="24"/>
+          <w:szCs w:val="24"/>
+        </w:rPr>
+        <w:t>ainda são necessárias tomar, considerando o fato de que muitas nem sabem do paradeiro de sua carteira de vacinação.</w:t>
       </w:r>
     </w:p>
     <w:p>
@@ -1398,15 +1482,31 @@
           <w:sz w:val="24"/>
           <w:szCs w:val="24"/>
         </w:rPr>
-        <w:t xml:space="preserve">registrado em seu smartphone suas vacinas </w:t>
-      </w:r>
-      <w:r>
-        <w:rPr>
-          <w:rFonts w:ascii="Arial" w:hAnsi="Arial" w:cs="Arial"/>
-          <w:sz w:val="24"/>
-          <w:szCs w:val="24"/>
-        </w:rPr>
-        <w:t xml:space="preserve">antes </w:t>
+        <w:t>registrado em s</w:t>
+      </w:r>
+      <w:r>
+        <w:rPr>
+          <w:rFonts w:ascii="Arial" w:hAnsi="Arial" w:cs="Arial"/>
+          <w:sz w:val="24"/>
+          <w:szCs w:val="24"/>
+        </w:rPr>
+        <w:t>ua conta</w:t>
+      </w:r>
+      <w:r>
+        <w:rPr>
+          <w:rFonts w:ascii="Arial" w:hAnsi="Arial" w:cs="Arial"/>
+          <w:sz w:val="24"/>
+          <w:szCs w:val="24"/>
+        </w:rPr>
+        <w:t xml:space="preserve"> suas vacinas</w:t>
+      </w:r>
+      <w:r>
+        <w:rPr>
+          <w:rFonts w:ascii="Arial" w:hAnsi="Arial" w:cs="Arial"/>
+          <w:sz w:val="24"/>
+          <w:szCs w:val="24"/>
+        </w:rPr>
+        <w:t xml:space="preserve"> </w:t>
       </w:r>
       <w:r>
         <w:rPr>
@@ -1500,24 +1600,14 @@
         </w:rPr>
         <w:t xml:space="preserve">que instalá-la não precisará acionar a caderneta de papel toda vez que precisar </w:t>
       </w:r>
-      <w:proofErr w:type="gramStart"/>
-      <w:r>
-        <w:rPr>
-          <w:rFonts w:ascii="Arial" w:hAnsi="Arial" w:cs="Arial"/>
-          <w:sz w:val="24"/>
-          <w:szCs w:val="24"/>
-        </w:rPr>
-        <w:t>consulta</w:t>
-      </w:r>
-      <w:r>
-        <w:rPr>
-          <w:rFonts w:ascii="Arial" w:hAnsi="Arial" w:cs="Arial"/>
-          <w:sz w:val="24"/>
-          <w:szCs w:val="24"/>
-        </w:rPr>
-        <w:t>-la</w:t>
-      </w:r>
-      <w:proofErr w:type="gramEnd"/>
+      <w:r>
+        <w:rPr>
+          <w:rFonts w:ascii="Arial" w:hAnsi="Arial" w:cs="Arial"/>
+          <w:sz w:val="24"/>
+          <w:szCs w:val="24"/>
+        </w:rPr>
+        <w:t>consultá-la</w:t>
+      </w:r>
       <w:r>
         <w:rPr>
           <w:rFonts w:ascii="Arial" w:hAnsi="Arial" w:cs="Arial"/>
@@ -1803,7 +1893,39 @@
           <w:sz w:val="24"/>
           <w:szCs w:val="24"/>
         </w:rPr>
-        <w:t xml:space="preserve"> mobile device </w:t>
+        <w:t xml:space="preserve"> </w:t>
+      </w:r>
+      <w:r>
+        <w:rPr>
+          <w:rFonts w:ascii="Arial" w:hAnsi="Arial" w:cs="Arial"/>
+          <w:sz w:val="24"/>
+          <w:szCs w:val="24"/>
+        </w:rPr>
+        <w:t>w</w:t>
+      </w:r>
+      <w:r>
+        <w:rPr>
+          <w:rFonts w:ascii="Arial" w:hAnsi="Arial" w:cs="Arial"/>
+          <w:sz w:val="24"/>
+          <w:szCs w:val="24"/>
+        </w:rPr>
+        <w:t>e</w:t>
+      </w:r>
+      <w:r>
+        <w:rPr>
+          <w:rFonts w:ascii="Arial" w:hAnsi="Arial" w:cs="Arial"/>
+          <w:sz w:val="24"/>
+          <w:szCs w:val="24"/>
+        </w:rPr>
+        <w:t>b</w:t>
+      </w:r>
+      <w:r>
+        <w:rPr>
+          <w:rFonts w:ascii="Arial" w:hAnsi="Arial" w:cs="Arial"/>
+          <w:sz w:val="24"/>
+          <w:szCs w:val="24"/>
+        </w:rPr>
+        <w:t xml:space="preserve"> device </w:t>
       </w:r>
       <w:proofErr w:type="spellStart"/>
       <w:r>
@@ -7020,14 +7142,14 @@
           <w:rFonts w:ascii="Arial" w:hAnsi="Arial" w:cs="Arial"/>
           <w:sz w:val="24"/>
         </w:rPr>
-        <w:t>mobile</w:t>
-      </w:r>
-      <w:r>
-        <w:rPr>
-          <w:rFonts w:ascii="Arial" w:hAnsi="Arial" w:cs="Arial"/>
-          <w:sz w:val="24"/>
-        </w:rPr>
-        <w:t xml:space="preserve"> que</w:t>
+        <w:t xml:space="preserve">web </w:t>
+      </w:r>
+      <w:r>
+        <w:rPr>
+          <w:rFonts w:ascii="Arial" w:hAnsi="Arial" w:cs="Arial"/>
+          <w:sz w:val="24"/>
+        </w:rPr>
+        <w:t>que</w:t>
       </w:r>
       <w:r>
         <w:rPr>
@@ -7048,14 +7170,28 @@
           <w:rFonts w:ascii="Arial" w:hAnsi="Arial" w:cs="Arial"/>
           <w:sz w:val="24"/>
         </w:rPr>
-        <w:t xml:space="preserve">forma de administrara </w:t>
-      </w:r>
-      <w:r>
-        <w:rPr>
-          <w:rFonts w:ascii="Arial" w:hAnsi="Arial" w:cs="Arial"/>
-          <w:sz w:val="24"/>
-        </w:rPr>
-        <w:t>carteira de vacinação do SUS</w:t>
+        <w:t>forma de administrar</w:t>
+      </w:r>
+      <w:r>
+        <w:rPr>
+          <w:rFonts w:ascii="Arial" w:hAnsi="Arial" w:cs="Arial"/>
+          <w:sz w:val="24"/>
+        </w:rPr>
+        <w:t xml:space="preserve"> </w:t>
+      </w:r>
+      <w:r>
+        <w:rPr>
+          <w:rFonts w:ascii="Arial" w:hAnsi="Arial" w:cs="Arial"/>
+          <w:sz w:val="24"/>
+        </w:rPr>
+        <w:t xml:space="preserve">a </w:t>
+      </w:r>
+      <w:r>
+        <w:rPr>
+          <w:rFonts w:ascii="Arial" w:hAnsi="Arial" w:cs="Arial"/>
+          <w:sz w:val="24"/>
+        </w:rPr>
+        <w:t>carteira de vacinação</w:t>
       </w:r>
       <w:r>
         <w:rPr>
@@ -7361,7 +7497,21 @@
           <w:rFonts w:ascii="Arial" w:hAnsi="Arial" w:cs="Arial"/>
           <w:sz w:val="24"/>
         </w:rPr>
-        <w:t>uso de dispositivos móveis torna-se c</w:t>
+        <w:t xml:space="preserve">uso de dispositivos </w:t>
+      </w:r>
+      <w:r>
+        <w:rPr>
+          <w:rFonts w:ascii="Arial" w:hAnsi="Arial" w:cs="Arial"/>
+          <w:sz w:val="24"/>
+        </w:rPr>
+        <w:t xml:space="preserve">tecnológicos </w:t>
+      </w:r>
+      <w:r>
+        <w:rPr>
+          <w:rFonts w:ascii="Arial" w:hAnsi="Arial" w:cs="Arial"/>
+          <w:sz w:val="24"/>
+        </w:rPr>
+        <w:t>torna-se c</w:t>
       </w:r>
       <w:r>
         <w:rPr>
@@ -7396,7 +7546,21 @@
           <w:rFonts w:ascii="Arial" w:hAnsi="Arial" w:cs="Arial"/>
           <w:sz w:val="24"/>
         </w:rPr>
-        <w:t xml:space="preserve">Por isso, esse projeto busca desenvolver uma aplicação mobile para gestão das vacinas </w:t>
+        <w:t xml:space="preserve">Por isso, esse projeto busca desenvolver uma aplicação </w:t>
+      </w:r>
+      <w:r>
+        <w:rPr>
+          <w:rFonts w:ascii="Arial" w:hAnsi="Arial" w:cs="Arial"/>
+          <w:sz w:val="24"/>
+        </w:rPr>
+        <w:t xml:space="preserve">web </w:t>
+      </w:r>
+      <w:r>
+        <w:rPr>
+          <w:rFonts w:ascii="Arial" w:hAnsi="Arial" w:cs="Arial"/>
+          <w:sz w:val="24"/>
+        </w:rPr>
+        <w:t xml:space="preserve">para gestão das vacinas </w:t>
       </w:r>
       <w:r>
         <w:rPr>
@@ -7526,7 +7690,23 @@
           <w:sz w:val="24"/>
           <w:szCs w:val="24"/>
         </w:rPr>
-        <w:t>O Aumento de aplicativos em dispositivos móveis e a desvalorização de documentos impressos faz com que se crie a necessidade da digitalização e gestão desses mesmos documentos</w:t>
+        <w:t xml:space="preserve">O Aumento de aplicativos em dispositivos </w:t>
+      </w:r>
+      <w:r>
+        <w:rPr>
+          <w:rFonts w:ascii="Arial" w:hAnsi="Arial" w:cs="Arial"/>
+          <w:sz w:val="24"/>
+          <w:szCs w:val="24"/>
+        </w:rPr>
+        <w:t>tecnológicos</w:t>
+      </w:r>
+      <w:r>
+        <w:rPr>
+          <w:rFonts w:ascii="Arial" w:hAnsi="Arial" w:cs="Arial"/>
+          <w:sz w:val="24"/>
+          <w:szCs w:val="24"/>
+        </w:rPr>
+        <w:t xml:space="preserve"> e a desvalorização de documentos impressos faz com que se crie a necessidade da digitalização e gestão desses mesmos documentos</w:t>
       </w:r>
       <w:r>
         <w:rPr>
@@ -7542,7 +7722,23 @@
           <w:sz w:val="24"/>
           <w:szCs w:val="24"/>
         </w:rPr>
-        <w:t xml:space="preserve"> para que facilite sua usabilidade através de aplicativos.</w:t>
+        <w:t xml:space="preserve"> para que facilite sua usabilidade através de aplica</w:t>
+      </w:r>
+      <w:r>
+        <w:rPr>
+          <w:rFonts w:ascii="Arial" w:hAnsi="Arial" w:cs="Arial"/>
+          <w:sz w:val="24"/>
+          <w:szCs w:val="24"/>
+        </w:rPr>
+        <w:t>ções web ou mobile</w:t>
+      </w:r>
+      <w:r>
+        <w:rPr>
+          <w:rFonts w:ascii="Arial" w:hAnsi="Arial" w:cs="Arial"/>
+          <w:sz w:val="24"/>
+          <w:szCs w:val="24"/>
+        </w:rPr>
+        <w:t>.</w:t>
       </w:r>
     </w:p>
     <w:p/>
@@ -7601,7 +7797,7 @@
           <w:sz w:val="24"/>
           <w:szCs w:val="24"/>
         </w:rPr>
-        <w:t>mobile</w:t>
+        <w:t>web</w:t>
       </w:r>
       <w:r>
         <w:rPr>
@@ -22372,31 +22568,7 @@
           <w:szCs w:val="24"/>
           <w:lang w:eastAsia="pt-BR"/>
         </w:rPr>
-        <w:t xml:space="preserve"> que conectam páginas da Web entre si, seja dentro de um único site ou entre sites. Links são um aspecto fundamental da web. Ao carregar conteúdo na Internet e vinculá-lo a páginas criadas por outras pessoas, você se torna um participante ativo </w:t>
-      </w:r>
-      <w:proofErr w:type="gramStart"/>
-      <w:r>
-        <w:rPr>
-          <w:rFonts w:ascii="Arial" w:eastAsia="Times New Roman" w:hAnsi="Arial" w:cs="Arial"/>
-          <w:color w:val="212121"/>
-          <w:spacing w:val="-1"/>
-          <w:sz w:val="24"/>
-          <w:szCs w:val="24"/>
-          <w:lang w:eastAsia="pt-BR"/>
-        </w:rPr>
-        <w:t>na world</w:t>
-      </w:r>
-      <w:proofErr w:type="gramEnd"/>
-      <w:r>
-        <w:rPr>
-          <w:rFonts w:ascii="Arial" w:eastAsia="Times New Roman" w:hAnsi="Arial" w:cs="Arial"/>
-          <w:color w:val="212121"/>
-          <w:spacing w:val="-1"/>
-          <w:sz w:val="24"/>
-          <w:szCs w:val="24"/>
-          <w:lang w:eastAsia="pt-BR"/>
-        </w:rPr>
-        <w:t xml:space="preserve"> </w:t>
+        <w:t xml:space="preserve"> que conectam páginas da Web entre si, seja dentro de um único site ou entre sites. Links são um aspecto fundamental da web. Ao carregar conteúdo na Internet e vinculá-lo a páginas criadas por outras pessoas, você se torna um participante ativo na world </w:t>
       </w:r>
       <w:proofErr w:type="spellStart"/>
       <w:r>
@@ -22624,25 +22796,7 @@
           <w:szCs w:val="24"/>
         </w:rPr>
         <w:lastRenderedPageBreak/>
-        <w:t xml:space="preserve">CSS é uma das principais linguagens </w:t>
-      </w:r>
-      <w:proofErr w:type="gramStart"/>
-      <w:r>
-        <w:rPr>
-          <w:rFonts w:ascii="Arial" w:hAnsi="Arial" w:cs="Arial"/>
-          <w:sz w:val="24"/>
-          <w:szCs w:val="24"/>
-        </w:rPr>
-        <w:t>da open</w:t>
-      </w:r>
-      <w:proofErr w:type="gramEnd"/>
-      <w:r>
-        <w:rPr>
-          <w:rFonts w:ascii="Arial" w:hAnsi="Arial" w:cs="Arial"/>
-          <w:sz w:val="24"/>
-          <w:szCs w:val="24"/>
-        </w:rPr>
-        <w:t xml:space="preserve"> web e é padronizada em nav</w:t>
+        <w:t>CSS é uma das principais linguagens da open web e é padronizada em nav</w:t>
       </w:r>
       <w:r>
         <w:rPr>
@@ -22703,23 +22857,13 @@
         </w:rPr>
         <w:t xml:space="preserve">– </w:t>
       </w:r>
-      <w:proofErr w:type="gramStart"/>
-      <w:r>
-        <w:rPr>
-          <w:rFonts w:ascii="Arial" w:hAnsi="Arial" w:cs="Arial"/>
-          <w:sz w:val="24"/>
-          <w:szCs w:val="24"/>
-        </w:rPr>
-        <w:t>o</w:t>
-      </w:r>
-      <w:proofErr w:type="gramEnd"/>
-      <w:r>
-        <w:rPr>
-          <w:rFonts w:ascii="Arial" w:hAnsi="Arial" w:cs="Arial"/>
-          <w:sz w:val="24"/>
-          <w:szCs w:val="24"/>
-        </w:rPr>
-        <w:t xml:space="preserve"> developer.mozilla.org diz</w:t>
+      <w:r>
+        <w:rPr>
+          <w:rFonts w:ascii="Arial" w:hAnsi="Arial" w:cs="Arial"/>
+          <w:sz w:val="24"/>
+          <w:szCs w:val="24"/>
+        </w:rPr>
+        <w:t>o developer.mozilla.org diz</w:t>
       </w:r>
       <w:r>
         <w:rPr>
@@ -22956,6 +23100,296 @@
         <w:t>É multitarefa, ou seja, equipes multidisciplinares podem explorar o mesmo projeto juntas vendo as alterações em tempo real. Cada integrante pode acessá-la com o seu login e tudo isso é feito por um simples link.</w:t>
       </w:r>
     </w:p>
+    <w:p>
+      <w:pPr>
+        <w:pStyle w:val="hf"/>
+        <w:shd w:val="clear" w:color="auto" w:fill="FFFFFF"/>
+        <w:spacing w:before="0" w:beforeAutospacing="0" w:after="32" w:afterAutospacing="0" w:line="360" w:lineRule="auto"/>
+        <w:ind w:firstLine="1134"/>
+        <w:jc w:val="both"/>
+        <w:rPr>
+          <w:rFonts w:ascii="Arial" w:hAnsi="Arial" w:cs="Arial"/>
+          <w:color w:val="000000" w:themeColor="text1"/>
+          <w:spacing w:val="-1"/>
+        </w:rPr>
+      </w:pPr>
+    </w:p>
+    <w:p>
+      <w:pPr>
+        <w:pStyle w:val="Pr-formataoHTML"/>
+        <w:shd w:val="clear" w:color="auto" w:fill="F8F9FA"/>
+        <w:spacing w:after="32" w:line="360" w:lineRule="auto"/>
+        <w:ind w:firstLine="1134"/>
+        <w:rPr>
+          <w:color w:val="202124"/>
+          <w:sz w:val="42"/>
+          <w:szCs w:val="42"/>
+        </w:rPr>
+      </w:pPr>
+      <w:r>
+        <w:rPr>
+          <w:rFonts w:ascii="Arial" w:hAnsi="Arial" w:cs="Arial"/>
+          <w:b/>
+          <w:bCs/>
+          <w:sz w:val="24"/>
+          <w:szCs w:val="24"/>
+        </w:rPr>
+        <w:t>Draw.io</w:t>
+      </w:r>
+      <w:r>
+        <w:rPr>
+          <w:rFonts w:ascii="Arial" w:hAnsi="Arial" w:cs="Arial"/>
+          <w:sz w:val="24"/>
+          <w:szCs w:val="24"/>
+        </w:rPr>
+        <w:t xml:space="preserve"> </w:t>
+      </w:r>
+      <w:r>
+        <w:rPr>
+          <w:rFonts w:ascii="Arial" w:hAnsi="Arial" w:cs="Arial"/>
+          <w:sz w:val="24"/>
+          <w:szCs w:val="24"/>
+        </w:rPr>
+        <w:t xml:space="preserve">– </w:t>
+      </w:r>
+      <w:r>
+        <w:rPr>
+          <w:rFonts w:ascii="Arial" w:hAnsi="Arial" w:cs="Arial"/>
+          <w:sz w:val="24"/>
+          <w:szCs w:val="24"/>
+        </w:rPr>
+        <w:t>É</w:t>
+      </w:r>
+      <w:r>
+        <w:rPr>
+          <w:rFonts w:ascii="Arial" w:hAnsi="Arial" w:cs="Arial"/>
+          <w:sz w:val="24"/>
+          <w:szCs w:val="24"/>
+        </w:rPr>
+        <w:t xml:space="preserve"> uma ferramenta para criação de diagramas, modelagem</w:t>
+      </w:r>
+      <w:r>
+        <w:rPr>
+          <w:rFonts w:ascii="Arial" w:hAnsi="Arial" w:cs="Arial"/>
+          <w:sz w:val="24"/>
+          <w:szCs w:val="24"/>
+        </w:rPr>
+        <w:t xml:space="preserve"> </w:t>
+      </w:r>
+      <w:r>
+        <w:rPr>
+          <w:rFonts w:ascii="Arial" w:hAnsi="Arial" w:cs="Arial"/>
+          <w:sz w:val="24"/>
+          <w:szCs w:val="24"/>
+        </w:rPr>
+        <w:t>de processos e visualização de dados. Além disso, de acordo com o site da Microsoft,</w:t>
+      </w:r>
+      <w:r>
+        <w:rPr>
+          <w:rFonts w:ascii="Arial" w:hAnsi="Arial" w:cs="Arial"/>
+          <w:sz w:val="24"/>
+          <w:szCs w:val="24"/>
+        </w:rPr>
+        <w:t xml:space="preserve"> o</w:t>
+      </w:r>
+      <w:r>
+        <w:rPr>
+          <w:rFonts w:ascii="Arial" w:hAnsi="Arial" w:cs="Arial"/>
+          <w:sz w:val="24"/>
+          <w:szCs w:val="24"/>
+        </w:rPr>
+        <w:t xml:space="preserve"> </w:t>
+      </w:r>
+      <w:r>
+        <w:rPr>
+          <w:rFonts w:ascii="Arial" w:hAnsi="Arial" w:cs="Arial"/>
+          <w:sz w:val="24"/>
+          <w:szCs w:val="24"/>
+        </w:rPr>
+        <w:t>Draw.io é uma ferramenta de fácil uso; livre de códigos abertos;</w:t>
+      </w:r>
+      <w:r>
+        <w:rPr>
+          <w:rFonts w:ascii="Arial" w:hAnsi="Arial" w:cs="Arial"/>
+          <w:sz w:val="24"/>
+          <w:szCs w:val="24"/>
+        </w:rPr>
+        <w:t xml:space="preserve"> permite</w:t>
+      </w:r>
+      <w:r>
+        <w:rPr>
+          <w:rFonts w:ascii="Arial" w:hAnsi="Arial" w:cs="Arial"/>
+          <w:sz w:val="24"/>
+          <w:szCs w:val="24"/>
+        </w:rPr>
+        <w:t xml:space="preserve"> trabalhar </w:t>
+      </w:r>
+      <w:r>
+        <w:rPr>
+          <w:rFonts w:ascii="Arial" w:hAnsi="Arial" w:cs="Arial"/>
+          <w:sz w:val="24"/>
+          <w:szCs w:val="24"/>
+          <w:lang w:val="pt-PT"/>
+        </w:rPr>
+        <w:t>offline em seus diagramas e salv</w:t>
+      </w:r>
+      <w:r>
+        <w:rPr>
+          <w:rFonts w:ascii="Arial" w:hAnsi="Arial" w:cs="Arial"/>
+          <w:sz w:val="24"/>
+          <w:szCs w:val="24"/>
+          <w:lang w:val="pt-PT"/>
+        </w:rPr>
+        <w:t>ar</w:t>
+      </w:r>
+      <w:r>
+        <w:rPr>
+          <w:rFonts w:ascii="Arial" w:hAnsi="Arial" w:cs="Arial"/>
+          <w:sz w:val="24"/>
+          <w:szCs w:val="24"/>
+          <w:lang w:val="pt-PT"/>
+        </w:rPr>
+        <w:t xml:space="preserve"> localmente</w:t>
+      </w:r>
+      <w:r>
+        <w:rPr>
+          <w:rFonts w:ascii="Arial" w:hAnsi="Arial" w:cs="Arial"/>
+          <w:sz w:val="24"/>
+          <w:szCs w:val="24"/>
+        </w:rPr>
+        <w:t>;</w:t>
+      </w:r>
+      <w:r>
+        <w:rPr>
+          <w:rFonts w:ascii="Arial" w:hAnsi="Arial" w:cs="Arial"/>
+          <w:sz w:val="24"/>
+          <w:szCs w:val="24"/>
+        </w:rPr>
+        <w:t xml:space="preserve"> cria</w:t>
+      </w:r>
+      <w:r>
+        <w:rPr>
+          <w:rFonts w:ascii="Arial" w:hAnsi="Arial" w:cs="Arial"/>
+          <w:sz w:val="24"/>
+          <w:szCs w:val="24"/>
+        </w:rPr>
+        <w:t>r</w:t>
+      </w:r>
+      <w:r>
+        <w:rPr>
+          <w:rFonts w:ascii="Arial" w:hAnsi="Arial" w:cs="Arial"/>
+          <w:sz w:val="24"/>
+          <w:szCs w:val="24"/>
+        </w:rPr>
+        <w:t xml:space="preserve"> fluxogramas, </w:t>
+      </w:r>
+      <w:r>
+        <w:rPr>
+          <w:rFonts w:ascii="Arial" w:hAnsi="Arial" w:cs="Arial"/>
+          <w:sz w:val="24"/>
+          <w:szCs w:val="24"/>
+        </w:rPr>
+        <w:t xml:space="preserve">diagramas </w:t>
+      </w:r>
+      <w:proofErr w:type="spellStart"/>
+      <w:r>
+        <w:rPr>
+          <w:rFonts w:ascii="Arial" w:hAnsi="Arial" w:cs="Arial"/>
+          <w:sz w:val="24"/>
+          <w:szCs w:val="24"/>
+        </w:rPr>
+        <w:t>uml</w:t>
+      </w:r>
+      <w:proofErr w:type="spellEnd"/>
+      <w:r>
+        <w:rPr>
+          <w:rFonts w:ascii="Arial" w:hAnsi="Arial" w:cs="Arial"/>
+          <w:sz w:val="24"/>
+          <w:szCs w:val="24"/>
+        </w:rPr>
+        <w:t xml:space="preserve"> </w:t>
+      </w:r>
+      <w:r>
+        <w:rPr>
+          <w:rFonts w:ascii="Arial" w:hAnsi="Arial" w:cs="Arial"/>
+          <w:sz w:val="24"/>
+          <w:szCs w:val="24"/>
+        </w:rPr>
+        <w:t>entre outros</w:t>
+      </w:r>
+      <w:r>
+        <w:rPr>
+          <w:rFonts w:ascii="Arial" w:hAnsi="Arial" w:cs="Arial"/>
+          <w:sz w:val="24"/>
+          <w:szCs w:val="24"/>
+        </w:rPr>
+        <w:t>, possuindo</w:t>
+      </w:r>
+      <w:r>
+        <w:rPr>
+          <w:rFonts w:ascii="Arial" w:hAnsi="Arial" w:cs="Arial"/>
+          <w:sz w:val="24"/>
+          <w:szCs w:val="24"/>
+        </w:rPr>
+        <w:t xml:space="preserve"> </w:t>
+      </w:r>
+      <w:r>
+        <w:rPr>
+          <w:rFonts w:ascii="Arial" w:hAnsi="Arial" w:cs="Arial"/>
+          <w:sz w:val="24"/>
+          <w:szCs w:val="24"/>
+        </w:rPr>
+        <w:t xml:space="preserve">ainda </w:t>
+      </w:r>
+      <w:r>
+        <w:rPr>
+          <w:rFonts w:ascii="Arial" w:hAnsi="Arial" w:cs="Arial"/>
+          <w:sz w:val="24"/>
+          <w:szCs w:val="24"/>
+        </w:rPr>
+        <w:t>diversos modelos</w:t>
+      </w:r>
+      <w:r>
+        <w:rPr>
+          <w:rFonts w:ascii="Arial" w:hAnsi="Arial" w:cs="Arial"/>
+          <w:sz w:val="24"/>
+          <w:szCs w:val="24"/>
+        </w:rPr>
+        <w:t xml:space="preserve"> e formas</w:t>
+      </w:r>
+      <w:r>
+        <w:rPr>
+          <w:rFonts w:ascii="Arial" w:hAnsi="Arial" w:cs="Arial"/>
+          <w:sz w:val="24"/>
+          <w:szCs w:val="24"/>
+        </w:rPr>
+        <w:t xml:space="preserve"> pront</w:t>
+      </w:r>
+      <w:r>
+        <w:rPr>
+          <w:rFonts w:ascii="Arial" w:hAnsi="Arial" w:cs="Arial"/>
+          <w:sz w:val="24"/>
+          <w:szCs w:val="24"/>
+        </w:rPr>
+        <w:t>a</w:t>
+      </w:r>
+      <w:r>
+        <w:rPr>
+          <w:rFonts w:ascii="Arial" w:hAnsi="Arial" w:cs="Arial"/>
+          <w:sz w:val="24"/>
+          <w:szCs w:val="24"/>
+        </w:rPr>
+        <w:t>s.</w:t>
+      </w:r>
+      <w:r>
+        <w:rPr>
+          <w:rFonts w:ascii="Arial" w:hAnsi="Arial" w:cs="Arial"/>
+          <w:sz w:val="24"/>
+          <w:szCs w:val="24"/>
+        </w:rPr>
+        <w:t xml:space="preserve"> </w:t>
+      </w:r>
+    </w:p>
     <w:p/>
     <w:p>
       <w:pPr>
@@ -22963,6 +23397,7 @@
       </w:pPr>
       <w:bookmarkStart w:id="24" w:name="_Toc56450196"/>
       <w:r>
+        <w:lastRenderedPageBreak/>
         <w:t>Ferramentas de apoio</w:t>
       </w:r>
       <w:bookmarkEnd w:id="24"/>
@@ -23235,56 +23670,22 @@
       <w:r>
         <w:rPr>
           <w:rFonts w:ascii="Arial" w:hAnsi="Arial" w:cs="Arial"/>
-          <w:sz w:val="24"/>
-        </w:rPr>
-        <w:t>Switch/case é uma estrutura de condição que define o código a ser executado com base em uma comparação de valores.</w:t>
-      </w:r>
-      <w:r>
-        <w:rPr>
-          <w:rFonts w:ascii="Arial" w:hAnsi="Arial" w:cs="Arial"/>
-          <w:sz w:val="24"/>
-        </w:rPr>
-        <w:t xml:space="preserve"> </w:t>
-      </w:r>
-      <w:r>
-        <w:rPr>
-          <w:rFonts w:ascii="Arial" w:hAnsi="Arial" w:cs="Arial"/>
-          <w:sz w:val="24"/>
-        </w:rPr>
-        <w:t>Para que isso fique mais claro, vejamos a sintaxe do switch/case:</w:t>
-      </w:r>
-    </w:p>
-    <w:p>
-      <w:pPr>
-        <w:spacing w:afterLines="160" w:after="384" w:line="360" w:lineRule="auto"/>
-        <w:ind w:firstLine="1134"/>
-        <w:contextualSpacing/>
-        <w:mirrorIndents/>
-        <w:jc w:val="both"/>
-        <w:rPr>
-          <w:rFonts w:ascii="Arial" w:hAnsi="Arial" w:cs="Arial"/>
-          <w:sz w:val="24"/>
-        </w:rPr>
-      </w:pPr>
-      <w:r>
-        <w:rPr>
-          <w:rFonts w:ascii="Arial" w:hAnsi="Arial" w:cs="Arial"/>
           <w:noProof/>
           <w:sz w:val="24"/>
         </w:rPr>
         <w:drawing>
-          <wp:anchor distT="0" distB="0" distL="114300" distR="114300" simplePos="0" relativeHeight="251658240" behindDoc="0" locked="0" layoutInCell="1" allowOverlap="1" wp14:anchorId="4FCDAE08" wp14:editId="5965B499">
+          <wp:anchor distT="0" distB="0" distL="114300" distR="114300" simplePos="0" relativeHeight="251658240" behindDoc="0" locked="0" layoutInCell="1" allowOverlap="1" wp14:anchorId="715C80CF" wp14:editId="594620F6">
             <wp:simplePos x="0" y="0"/>
             <wp:positionH relativeFrom="page">
               <wp:align>center</wp:align>
             </wp:positionH>
             <wp:positionV relativeFrom="paragraph">
-              <wp:posOffset>205740</wp:posOffset>
+              <wp:posOffset>889635</wp:posOffset>
             </wp:positionV>
-            <wp:extent cx="3750916" cy="4514850"/>
-            <wp:effectExtent l="0" t="0" r="2540" b="0"/>
+            <wp:extent cx="5534025" cy="3057525"/>
+            <wp:effectExtent l="0" t="0" r="9525" b="9525"/>
             <wp:wrapSquare wrapText="bothSides"/>
-            <wp:docPr id="1" name="Imagem 1"/>
+            <wp:docPr id="3" name="Imagem 3" descr="Diagrama&#10;&#10;Descrição gerada automaticamente"/>
             <wp:cNvGraphicFramePr>
               <a:graphicFrameLocks xmlns:a="http://schemas.openxmlformats.org/drawingml/2006/main" noChangeAspect="1"/>
             </wp:cNvGraphicFramePr>
@@ -23292,10 +23693,8 @@
               <a:graphicData uri="http://schemas.openxmlformats.org/drawingml/2006/picture">
                 <pic:pic xmlns:pic="http://schemas.openxmlformats.org/drawingml/2006/picture">
                   <pic:nvPicPr>
-                    <pic:cNvPr id="0" name="Picture 1"/>
-                    <pic:cNvPicPr>
-                      <a:picLocks noChangeAspect="1" noChangeArrowheads="1"/>
-                    </pic:cNvPicPr>
+                    <pic:cNvPr id="3" name="Imagem 3" descr="Diagrama&#10;&#10;Descrição gerada automaticamente"/>
+                    <pic:cNvPicPr/>
                   </pic:nvPicPr>
                   <pic:blipFill>
                     <a:blip r:embed="rId9">
@@ -23305,29 +23704,45 @@
                         </a:ext>
                       </a:extLst>
                     </a:blip>
-                    <a:srcRect/>
                     <a:stretch>
                       <a:fillRect/>
                     </a:stretch>
                   </pic:blipFill>
-                  <pic:spPr bwMode="auto">
+                  <pic:spPr>
                     <a:xfrm>
                       <a:off x="0" y="0"/>
-                      <a:ext cx="3750916" cy="4514850"/>
+                      <a:ext cx="5534025" cy="3057525"/>
                     </a:xfrm>
                     <a:prstGeom prst="rect">
                       <a:avLst/>
                     </a:prstGeom>
-                    <a:noFill/>
-                    <a:ln>
-                      <a:noFill/>
-                    </a:ln>
                   </pic:spPr>
                 </pic:pic>
               </a:graphicData>
             </a:graphic>
           </wp:anchor>
         </w:drawing>
+      </w:r>
+      <w:r>
+        <w:rPr>
+          <w:rFonts w:ascii="Arial" w:hAnsi="Arial" w:cs="Arial"/>
+          <w:sz w:val="24"/>
+        </w:rPr>
+        <w:t>Switch/case é uma estrutura de condição que define o código a ser executado com base em uma comparação de valores.</w:t>
+      </w:r>
+      <w:r>
+        <w:rPr>
+          <w:rFonts w:ascii="Arial" w:hAnsi="Arial" w:cs="Arial"/>
+          <w:sz w:val="24"/>
+        </w:rPr>
+        <w:t xml:space="preserve"> </w:t>
+      </w:r>
+      <w:r>
+        <w:rPr>
+          <w:rFonts w:ascii="Arial" w:hAnsi="Arial" w:cs="Arial"/>
+          <w:sz w:val="24"/>
+        </w:rPr>
+        <w:t>Para que isso fique mais claro, vejamos a sintaxe do switch/case:</w:t>
       </w:r>
     </w:p>
     <w:p>
@@ -23355,6 +23770,367 @@
           <w:sz w:val="24"/>
         </w:rPr>
       </w:pPr>
+      <w:r>
+        <w:rPr>
+          <w:rFonts w:ascii="Arial" w:hAnsi="Arial" w:cs="Arial"/>
+          <w:noProof/>
+          <w:sz w:val="24"/>
+        </w:rPr>
+        <w:lastRenderedPageBreak/>
+        <w:drawing>
+          <wp:anchor distT="0" distB="0" distL="114300" distR="114300" simplePos="0" relativeHeight="251659264" behindDoc="0" locked="0" layoutInCell="1" allowOverlap="1" wp14:anchorId="5E905FB8" wp14:editId="54024620">
+            <wp:simplePos x="0" y="0"/>
+            <wp:positionH relativeFrom="page">
+              <wp:align>center</wp:align>
+            </wp:positionH>
+            <wp:positionV relativeFrom="paragraph">
+              <wp:posOffset>0</wp:posOffset>
+            </wp:positionV>
+            <wp:extent cx="5057775" cy="3657600"/>
+            <wp:effectExtent l="0" t="0" r="9525" b="0"/>
+            <wp:wrapSquare wrapText="bothSides"/>
+            <wp:docPr id="4" name="Imagem 4" descr="Diagrama&#10;&#10;Descrição gerada automaticamente"/>
+            <wp:cNvGraphicFramePr>
+              <a:graphicFrameLocks xmlns:a="http://schemas.openxmlformats.org/drawingml/2006/main" noChangeAspect="1"/>
+            </wp:cNvGraphicFramePr>
+            <a:graphic xmlns:a="http://schemas.openxmlformats.org/drawingml/2006/main">
+              <a:graphicData uri="http://schemas.openxmlformats.org/drawingml/2006/picture">
+                <pic:pic xmlns:pic="http://schemas.openxmlformats.org/drawingml/2006/picture">
+                  <pic:nvPicPr>
+                    <pic:cNvPr id="4" name="Imagem 4" descr="Diagrama&#10;&#10;Descrição gerada automaticamente"/>
+                    <pic:cNvPicPr/>
+                  </pic:nvPicPr>
+                  <pic:blipFill>
+                    <a:blip r:embed="rId10">
+                      <a:extLst>
+                        <a:ext uri="{28A0092B-C50C-407E-A947-70E740481C1C}">
+                          <a14:useLocalDpi xmlns:a14="http://schemas.microsoft.com/office/drawing/2010/main" val="0"/>
+                        </a:ext>
+                      </a:extLst>
+                    </a:blip>
+                    <a:stretch>
+                      <a:fillRect/>
+                    </a:stretch>
+                  </pic:blipFill>
+                  <pic:spPr>
+                    <a:xfrm>
+                      <a:off x="0" y="0"/>
+                      <a:ext cx="5057775" cy="3657600"/>
+                    </a:xfrm>
+                    <a:prstGeom prst="rect">
+                      <a:avLst/>
+                    </a:prstGeom>
+                  </pic:spPr>
+                </pic:pic>
+              </a:graphicData>
+            </a:graphic>
+          </wp:anchor>
+        </w:drawing>
+      </w:r>
+    </w:p>
+    <w:p>
+      <w:pPr>
+        <w:spacing w:afterLines="160" w:after="384" w:line="360" w:lineRule="auto"/>
+        <w:ind w:firstLine="1134"/>
+        <w:contextualSpacing/>
+        <w:mirrorIndents/>
+        <w:jc w:val="both"/>
+        <w:rPr>
+          <w:rFonts w:ascii="Arial" w:hAnsi="Arial" w:cs="Arial"/>
+          <w:sz w:val="24"/>
+        </w:rPr>
+      </w:pPr>
+    </w:p>
+    <w:p>
+      <w:pPr>
+        <w:spacing w:afterLines="160" w:after="384" w:line="360" w:lineRule="auto"/>
+        <w:ind w:firstLine="1134"/>
+        <w:contextualSpacing/>
+        <w:mirrorIndents/>
+        <w:jc w:val="both"/>
+        <w:rPr>
+          <w:rFonts w:ascii="Arial" w:hAnsi="Arial" w:cs="Arial"/>
+          <w:sz w:val="24"/>
+        </w:rPr>
+      </w:pPr>
+    </w:p>
+    <w:p>
+      <w:pPr>
+        <w:spacing w:afterLines="160" w:after="384" w:line="360" w:lineRule="auto"/>
+        <w:ind w:firstLine="1134"/>
+        <w:contextualSpacing/>
+        <w:mirrorIndents/>
+        <w:jc w:val="both"/>
+        <w:rPr>
+          <w:rFonts w:ascii="Arial" w:hAnsi="Arial" w:cs="Arial"/>
+          <w:sz w:val="24"/>
+        </w:rPr>
+      </w:pPr>
+    </w:p>
+    <w:p>
+      <w:pPr>
+        <w:spacing w:afterLines="160" w:after="384" w:line="360" w:lineRule="auto"/>
+        <w:ind w:firstLine="1134"/>
+        <w:contextualSpacing/>
+        <w:mirrorIndents/>
+        <w:jc w:val="both"/>
+        <w:rPr>
+          <w:rFonts w:ascii="Arial" w:hAnsi="Arial" w:cs="Arial"/>
+          <w:sz w:val="24"/>
+        </w:rPr>
+      </w:pPr>
+    </w:p>
+    <w:p>
+      <w:pPr>
+        <w:spacing w:afterLines="160" w:after="384" w:line="360" w:lineRule="auto"/>
+        <w:ind w:firstLine="1134"/>
+        <w:contextualSpacing/>
+        <w:mirrorIndents/>
+        <w:jc w:val="both"/>
+        <w:rPr>
+          <w:rFonts w:ascii="Arial" w:hAnsi="Arial" w:cs="Arial"/>
+          <w:sz w:val="24"/>
+        </w:rPr>
+      </w:pPr>
+    </w:p>
+    <w:p>
+      <w:pPr>
+        <w:spacing w:afterLines="160" w:after="384" w:line="360" w:lineRule="auto"/>
+        <w:ind w:firstLine="1134"/>
+        <w:contextualSpacing/>
+        <w:mirrorIndents/>
+        <w:jc w:val="both"/>
+        <w:rPr>
+          <w:rFonts w:ascii="Arial" w:hAnsi="Arial" w:cs="Arial"/>
+          <w:sz w:val="24"/>
+        </w:rPr>
+      </w:pPr>
+    </w:p>
+    <w:p>
+      <w:pPr>
+        <w:spacing w:afterLines="160" w:after="384" w:line="360" w:lineRule="auto"/>
+        <w:ind w:firstLine="1134"/>
+        <w:contextualSpacing/>
+        <w:mirrorIndents/>
+        <w:jc w:val="both"/>
+        <w:rPr>
+          <w:rFonts w:ascii="Arial" w:hAnsi="Arial" w:cs="Arial"/>
+          <w:sz w:val="24"/>
+        </w:rPr>
+      </w:pPr>
+    </w:p>
+    <w:p>
+      <w:pPr>
+        <w:spacing w:afterLines="160" w:after="384" w:line="360" w:lineRule="auto"/>
+        <w:ind w:firstLine="1134"/>
+        <w:contextualSpacing/>
+        <w:mirrorIndents/>
+        <w:jc w:val="both"/>
+        <w:rPr>
+          <w:rFonts w:ascii="Arial" w:hAnsi="Arial" w:cs="Arial"/>
+          <w:sz w:val="24"/>
+        </w:rPr>
+      </w:pPr>
+    </w:p>
+    <w:p>
+      <w:pPr>
+        <w:spacing w:afterLines="160" w:after="384" w:line="360" w:lineRule="auto"/>
+        <w:ind w:firstLine="1134"/>
+        <w:contextualSpacing/>
+        <w:mirrorIndents/>
+        <w:jc w:val="both"/>
+        <w:rPr>
+          <w:rFonts w:ascii="Arial" w:hAnsi="Arial" w:cs="Arial"/>
+          <w:sz w:val="24"/>
+        </w:rPr>
+      </w:pPr>
+    </w:p>
+    <w:p>
+      <w:pPr>
+        <w:spacing w:afterLines="160" w:after="384" w:line="360" w:lineRule="auto"/>
+        <w:ind w:firstLine="1134"/>
+        <w:contextualSpacing/>
+        <w:mirrorIndents/>
+        <w:jc w:val="both"/>
+        <w:rPr>
+          <w:rFonts w:ascii="Arial" w:hAnsi="Arial" w:cs="Arial"/>
+          <w:sz w:val="24"/>
+        </w:rPr>
+      </w:pPr>
+    </w:p>
+    <w:p>
+      <w:pPr>
+        <w:spacing w:afterLines="160" w:after="384" w:line="360" w:lineRule="auto"/>
+        <w:ind w:firstLine="1134"/>
+        <w:contextualSpacing/>
+        <w:mirrorIndents/>
+        <w:jc w:val="both"/>
+        <w:rPr>
+          <w:rFonts w:ascii="Arial" w:hAnsi="Arial" w:cs="Arial"/>
+          <w:sz w:val="24"/>
+        </w:rPr>
+      </w:pPr>
+    </w:p>
+    <w:p>
+      <w:pPr>
+        <w:spacing w:afterLines="160" w:after="384" w:line="360" w:lineRule="auto"/>
+        <w:ind w:firstLine="1134"/>
+        <w:contextualSpacing/>
+        <w:mirrorIndents/>
+        <w:jc w:val="both"/>
+        <w:rPr>
+          <w:rFonts w:ascii="Arial" w:hAnsi="Arial" w:cs="Arial"/>
+          <w:sz w:val="24"/>
+        </w:rPr>
+      </w:pPr>
+    </w:p>
+    <w:p>
+      <w:pPr>
+        <w:spacing w:afterLines="160" w:after="384" w:line="360" w:lineRule="auto"/>
+        <w:ind w:firstLine="1134"/>
+        <w:contextualSpacing/>
+        <w:mirrorIndents/>
+        <w:jc w:val="both"/>
+        <w:rPr>
+          <w:rFonts w:ascii="Arial" w:hAnsi="Arial" w:cs="Arial"/>
+          <w:sz w:val="24"/>
+        </w:rPr>
+      </w:pPr>
+    </w:p>
+    <w:p>
+      <w:pPr>
+        <w:spacing w:afterLines="160" w:after="384" w:line="360" w:lineRule="auto"/>
+        <w:ind w:firstLine="1134"/>
+        <w:contextualSpacing/>
+        <w:mirrorIndents/>
+        <w:jc w:val="both"/>
+        <w:rPr>
+          <w:rFonts w:ascii="Arial" w:hAnsi="Arial" w:cs="Arial"/>
+          <w:sz w:val="24"/>
+        </w:rPr>
+      </w:pPr>
+    </w:p>
+    <w:p>
+      <w:pPr>
+        <w:spacing w:afterLines="160" w:after="384" w:line="360" w:lineRule="auto"/>
+        <w:ind w:firstLine="1134"/>
+        <w:contextualSpacing/>
+        <w:mirrorIndents/>
+        <w:jc w:val="both"/>
+        <w:rPr>
+          <w:rFonts w:ascii="Arial" w:hAnsi="Arial" w:cs="Arial"/>
+          <w:sz w:val="24"/>
+        </w:rPr>
+      </w:pPr>
+    </w:p>
+    <w:p>
+      <w:pPr>
+        <w:spacing w:afterLines="160" w:after="384" w:line="360" w:lineRule="auto"/>
+        <w:ind w:firstLine="1134"/>
+        <w:contextualSpacing/>
+        <w:mirrorIndents/>
+        <w:jc w:val="both"/>
+        <w:rPr>
+          <w:rFonts w:ascii="Arial" w:hAnsi="Arial" w:cs="Arial"/>
+          <w:sz w:val="24"/>
+        </w:rPr>
+      </w:pPr>
+    </w:p>
+    <w:p>
+      <w:pPr>
+        <w:spacing w:afterLines="160" w:after="384" w:line="360" w:lineRule="auto"/>
+        <w:ind w:firstLine="1134"/>
+        <w:contextualSpacing/>
+        <w:mirrorIndents/>
+        <w:jc w:val="both"/>
+        <w:rPr>
+          <w:rFonts w:ascii="Arial" w:hAnsi="Arial" w:cs="Arial"/>
+          <w:sz w:val="24"/>
+        </w:rPr>
+      </w:pPr>
+    </w:p>
+    <w:p>
+      <w:pPr>
+        <w:spacing w:afterLines="160" w:after="384" w:line="360" w:lineRule="auto"/>
+        <w:ind w:firstLine="1134"/>
+        <w:contextualSpacing/>
+        <w:mirrorIndents/>
+        <w:jc w:val="both"/>
+        <w:rPr>
+          <w:rFonts w:ascii="Arial" w:hAnsi="Arial" w:cs="Arial"/>
+          <w:sz w:val="24"/>
+        </w:rPr>
+      </w:pPr>
+    </w:p>
+    <w:p>
+      <w:pPr>
+        <w:spacing w:afterLines="160" w:after="384" w:line="360" w:lineRule="auto"/>
+        <w:ind w:firstLine="1134"/>
+        <w:contextualSpacing/>
+        <w:mirrorIndents/>
+        <w:jc w:val="both"/>
+        <w:rPr>
+          <w:rFonts w:ascii="Arial" w:hAnsi="Arial" w:cs="Arial"/>
+          <w:sz w:val="24"/>
+        </w:rPr>
+      </w:pPr>
+      <w:r>
+        <w:rPr>
+          <w:rFonts w:ascii="Arial" w:hAnsi="Arial" w:cs="Arial"/>
+          <w:noProof/>
+          <w:sz w:val="24"/>
+        </w:rPr>
+        <w:lastRenderedPageBreak/>
+        <w:drawing>
+          <wp:anchor distT="0" distB="0" distL="114300" distR="114300" simplePos="0" relativeHeight="251660288" behindDoc="0" locked="0" layoutInCell="1" allowOverlap="1" wp14:anchorId="5576073B" wp14:editId="724CA839">
+            <wp:simplePos x="0" y="0"/>
+            <wp:positionH relativeFrom="page">
+              <wp:align>center</wp:align>
+            </wp:positionH>
+            <wp:positionV relativeFrom="paragraph">
+              <wp:posOffset>0</wp:posOffset>
+            </wp:positionV>
+            <wp:extent cx="4676775" cy="5629275"/>
+            <wp:effectExtent l="0" t="0" r="9525" b="9525"/>
+            <wp:wrapSquare wrapText="bothSides"/>
+            <wp:docPr id="5" name="Imagem 5" descr="Diagrama&#10;&#10;Descrição gerada automaticamente"/>
+            <wp:cNvGraphicFramePr>
+              <a:graphicFrameLocks xmlns:a="http://schemas.openxmlformats.org/drawingml/2006/main" noChangeAspect="1"/>
+            </wp:cNvGraphicFramePr>
+            <a:graphic xmlns:a="http://schemas.openxmlformats.org/drawingml/2006/main">
+              <a:graphicData uri="http://schemas.openxmlformats.org/drawingml/2006/picture">
+                <pic:pic xmlns:pic="http://schemas.openxmlformats.org/drawingml/2006/picture">
+                  <pic:nvPicPr>
+                    <pic:cNvPr id="5" name="Imagem 5" descr="Diagrama&#10;&#10;Descrição gerada automaticamente"/>
+                    <pic:cNvPicPr/>
+                  </pic:nvPicPr>
+                  <pic:blipFill>
+                    <a:blip r:embed="rId11">
+                      <a:extLst>
+                        <a:ext uri="{28A0092B-C50C-407E-A947-70E740481C1C}">
+                          <a14:useLocalDpi xmlns:a14="http://schemas.microsoft.com/office/drawing/2010/main" val="0"/>
+                        </a:ext>
+                      </a:extLst>
+                    </a:blip>
+                    <a:stretch>
+                      <a:fillRect/>
+                    </a:stretch>
+                  </pic:blipFill>
+                  <pic:spPr>
+                    <a:xfrm>
+                      <a:off x="0" y="0"/>
+                      <a:ext cx="4676775" cy="5629275"/>
+                    </a:xfrm>
+                    <a:prstGeom prst="rect">
+                      <a:avLst/>
+                    </a:prstGeom>
+                  </pic:spPr>
+                </pic:pic>
+              </a:graphicData>
+            </a:graphic>
+          </wp:anchor>
+        </w:drawing>
+      </w:r>
     </w:p>
     <w:p>
       <w:pPr>
@@ -23368,7 +24144,6 @@
         <w:rPr>
           <w:shd w:val="clear" w:color="auto" w:fill="FFFFFF"/>
         </w:rPr>
-        <w:lastRenderedPageBreak/>
         <w:t>CONCLUSÃO</w:t>
       </w:r>
       <w:bookmarkEnd w:id="27"/>
@@ -23407,87 +24182,6 @@
         </w:rPr>
         <w:t>Para que isso fique mais claro, vejamos a sintaxe do switch/case:</w:t>
       </w:r>
-    </w:p>
-    <w:p/>
-    <w:p>
-      <w:pPr>
-        <w:spacing w:afterLines="160" w:after="384" w:line="360" w:lineRule="auto"/>
-        <w:ind w:firstLine="1134"/>
-        <w:contextualSpacing/>
-        <w:mirrorIndents/>
-        <w:jc w:val="both"/>
-        <w:rPr>
-          <w:rFonts w:ascii="Arial" w:hAnsi="Arial" w:cs="Arial"/>
-          <w:sz w:val="24"/>
-          <w:szCs w:val="24"/>
-          <w:shd w:val="clear" w:color="auto" w:fill="FFFFFF"/>
-        </w:rPr>
-      </w:pPr>
-    </w:p>
-    <w:p>
-      <w:pPr>
-        <w:spacing w:afterLines="160" w:after="384" w:line="360" w:lineRule="auto"/>
-        <w:contextualSpacing/>
-        <w:mirrorIndents/>
-        <w:jc w:val="both"/>
-        <w:rPr>
-          <w:rFonts w:ascii="Arial" w:hAnsi="Arial" w:cs="Arial"/>
-          <w:sz w:val="24"/>
-          <w:szCs w:val="24"/>
-        </w:rPr>
-      </w:pPr>
-    </w:p>
-    <w:p>
-      <w:pPr>
-        <w:spacing w:afterLines="160" w:after="384" w:line="360" w:lineRule="auto"/>
-        <w:contextualSpacing/>
-        <w:mirrorIndents/>
-        <w:jc w:val="both"/>
-        <w:rPr>
-          <w:rFonts w:ascii="Arial" w:hAnsi="Arial" w:cs="Arial"/>
-          <w:sz w:val="24"/>
-          <w:szCs w:val="24"/>
-        </w:rPr>
-      </w:pPr>
-    </w:p>
-    <w:p>
-      <w:pPr>
-        <w:spacing w:afterLines="160" w:after="384" w:line="360" w:lineRule="auto"/>
-        <w:contextualSpacing/>
-        <w:mirrorIndents/>
-        <w:jc w:val="both"/>
-        <w:rPr>
-          <w:rFonts w:ascii="Arial" w:hAnsi="Arial" w:cs="Arial"/>
-          <w:sz w:val="24"/>
-          <w:szCs w:val="24"/>
-        </w:rPr>
-      </w:pPr>
-    </w:p>
-    <w:p>
-      <w:pPr>
-        <w:spacing w:afterLines="160" w:after="384" w:line="360" w:lineRule="auto"/>
-        <w:contextualSpacing/>
-        <w:mirrorIndents/>
-        <w:jc w:val="both"/>
-        <w:rPr>
-          <w:rFonts w:ascii="Arial" w:hAnsi="Arial" w:cs="Arial"/>
-          <w:sz w:val="24"/>
-          <w:szCs w:val="24"/>
-        </w:rPr>
-      </w:pPr>
-    </w:p>
-    <w:p>
-      <w:pPr>
-        <w:spacing w:afterLines="160" w:after="384" w:line="360" w:lineRule="auto"/>
-        <w:contextualSpacing/>
-        <w:mirrorIndents/>
-        <w:jc w:val="both"/>
-        <w:rPr>
-          <w:rFonts w:ascii="Arial" w:hAnsi="Arial" w:cs="Arial"/>
-          <w:sz w:val="24"/>
-          <w:szCs w:val="24"/>
-        </w:rPr>
-      </w:pPr>
     </w:p>
     <w:p>
       <w:pPr>
@@ -23565,11 +24259,12 @@
         <w:jc w:val="center"/>
       </w:pPr>
       <w:r>
+        <w:lastRenderedPageBreak/>
         <w:t>REFERÊNCIAS</w:t>
       </w:r>
     </w:p>
     <w:p>
-      <w:hyperlink r:id="rId10" w:history="1">
+      <w:hyperlink r:id="rId12" w:history="1">
         <w:r>
           <w:rPr>
             <w:rStyle w:val="Hyperlink"/>
@@ -23579,7 +24274,7 @@
       </w:hyperlink>
     </w:p>
     <w:p>
-      <w:hyperlink r:id="rId11" w:history="1">
+      <w:hyperlink r:id="rId13" w:history="1">
         <w:r>
           <w:rPr>
             <w:rStyle w:val="Hyperlink"/>
@@ -23589,7 +24284,7 @@
       </w:hyperlink>
     </w:p>
     <w:p>
-      <w:hyperlink r:id="rId12" w:history="1">
+      <w:hyperlink r:id="rId14" w:history="1">
         <w:proofErr w:type="spellStart"/>
         <w:r>
           <w:rPr>
@@ -23607,7 +24302,7 @@
       </w:hyperlink>
     </w:p>
     <w:p>
-      <w:hyperlink r:id="rId13" w:anchor="specs" w:history="1">
+      <w:hyperlink r:id="rId15" w:anchor="specs" w:history="1">
         <w:proofErr w:type="spellStart"/>
         <w:r>
           <w:rPr>
@@ -23627,7 +24322,19 @@
           <w:rPr>
             <w:rStyle w:val="Hyperlink"/>
           </w:rPr>
-          <w:t>Style</w:t>
+          <w:t>Sty</w:t>
+        </w:r>
+        <w:r>
+          <w:rPr>
+            <w:rStyle w:val="Hyperlink"/>
+          </w:rPr>
+          <w:t>l</w:t>
+        </w:r>
+        <w:r>
+          <w:rPr>
+            <w:rStyle w:val="Hyperlink"/>
+          </w:rPr>
+          <w:t>e</w:t>
         </w:r>
         <w:proofErr w:type="spellEnd"/>
         <w:r>
@@ -23653,7 +24360,12 @@
       </w:hyperlink>
     </w:p>
     <w:p>
-      <w:hyperlink r:id="rId14" w:history="1">
+      <w:pPr>
+        <w:rPr>
+          <w:rStyle w:val="Hyperlink"/>
+        </w:rPr>
+      </w:pPr>
+      <w:hyperlink r:id="rId16" w:history="1">
         <w:r>
           <w:rPr>
             <w:rStyle w:val="Hyperlink"/>
@@ -23676,8 +24388,50 @@
         </w:r>
       </w:hyperlink>
     </w:p>
+    <w:p>
+      <w:hyperlink r:id="rId17" w:history="1">
+        <w:proofErr w:type="spellStart"/>
+        <w:r>
+          <w:rPr>
+            <w:rStyle w:val="Hyperlink"/>
+          </w:rPr>
+          <w:t>Get</w:t>
+        </w:r>
+        <w:proofErr w:type="spellEnd"/>
+        <w:r>
+          <w:rPr>
+            <w:rStyle w:val="Hyperlink"/>
+          </w:rPr>
+          <w:t xml:space="preserve"> draw.io </w:t>
+        </w:r>
+        <w:proofErr w:type="spellStart"/>
+        <w:r>
+          <w:rPr>
+            <w:rStyle w:val="Hyperlink"/>
+          </w:rPr>
+          <w:t>Diagrams</w:t>
+        </w:r>
+        <w:proofErr w:type="spellEnd"/>
+        <w:r>
+          <w:rPr>
+            <w:rStyle w:val="Hyperlink"/>
+          </w:rPr>
+          <w:t xml:space="preserve"> - Microsoft Store</w:t>
+        </w:r>
+      </w:hyperlink>
+    </w:p>
+    <w:p>
+      <w:hyperlink r:id="rId18" w:history="1">
+        <w:r>
+          <w:rPr>
+            <w:rStyle w:val="Hyperlink"/>
+          </w:rPr>
+          <w:t>Calendário de vacinação - Secretaria da Saúde (saude.ce.gov.br)</w:t>
+        </w:r>
+      </w:hyperlink>
+    </w:p>
     <w:sectPr>
-      <w:footerReference w:type="default" r:id="rId15"/>
+      <w:footerReference w:type="default" r:id="rId19"/>
       <w:type w:val="continuous"/>
       <w:pgSz w:w="11906" w:h="16838" w:code="9"/>
       <w:pgMar w:top="1701" w:right="1134" w:bottom="1134" w:left="1701" w:header="709" w:footer="709" w:gutter="0"/>
@@ -25058,6 +25812,7 @@
   <w:style w:type="character" w:default="1" w:styleId="Fontepargpadro">
     <w:name w:val="Default Paragraph Font"/>
     <w:uiPriority w:val="1"/>
+    <w:semiHidden/>
     <w:unhideWhenUsed/>
   </w:style>
   <w:style w:type="table" w:default="1" w:styleId="Tabelanormal">
@@ -25342,7 +26097,6 @@
     <w:basedOn w:val="Normal"/>
     <w:link w:val="Pr-formataoHTMLChar"/>
     <w:uiPriority w:val="99"/>
-    <w:semiHidden/>
     <w:unhideWhenUsed/>
     <w:rsid w:val="009C26F8"/>
     <w:pPr>
@@ -25378,7 +26132,6 @@
     <w:basedOn w:val="Fontepargpadro"/>
     <w:link w:val="Pr-formataoHTML"/>
     <w:uiPriority w:val="99"/>
-    <w:semiHidden/>
     <w:rsid w:val="009C26F8"/>
     <w:rPr>
       <w:rFonts w:ascii="Courier New" w:eastAsia="Times New Roman" w:hAnsi="Courier New" w:cs="Courier New"/>
@@ -25399,6 +26152,18 @@
       <w:sz w:val="24"/>
       <w:szCs w:val="24"/>
       <w:lang w:eastAsia="pt-BR"/>
+    </w:rPr>
+  </w:style>
+  <w:style w:type="character" w:styleId="HiperlinkVisitado">
+    <w:name w:val="FollowedHyperlink"/>
+    <w:basedOn w:val="Fontepargpadro"/>
+    <w:uiPriority w:val="99"/>
+    <w:semiHidden/>
+    <w:unhideWhenUsed/>
+    <w:rsid w:val="00F7514A"/>
+    <w:rPr>
+      <w:color w:val="954F72" w:themeColor="followedHyperlink"/>
+      <w:u w:val="single"/>
     </w:rPr>
   </w:style>
 </w:styles>

</xml_diff>

<commit_message>
alteração do docuemento do word
</commit_message>
<xml_diff>
--- a/documentacao/TCC 1.0.docx
+++ b/documentacao/TCC 1.0.docx
@@ -22568,7 +22568,31 @@
           <w:szCs w:val="24"/>
           <w:lang w:eastAsia="pt-BR"/>
         </w:rPr>
-        <w:t xml:space="preserve"> que conectam páginas da Web entre si, seja dentro de um único site ou entre sites. Links são um aspecto fundamental da web. Ao carregar conteúdo na Internet e vinculá-lo a páginas criadas por outras pessoas, você se torna um participante ativo na world </w:t>
+        <w:t xml:space="preserve"> que conectam páginas da Web entre si, seja dentro de um único site ou entre sites. Links são um aspecto fundamental da web. Ao carregar conteúdo na Internet e vinculá-lo a páginas criadas por outras pessoas, você se torna um participante ativo </w:t>
+      </w:r>
+      <w:proofErr w:type="gramStart"/>
+      <w:r>
+        <w:rPr>
+          <w:rFonts w:ascii="Arial" w:eastAsia="Times New Roman" w:hAnsi="Arial" w:cs="Arial"/>
+          <w:color w:val="212121"/>
+          <w:spacing w:val="-1"/>
+          <w:sz w:val="24"/>
+          <w:szCs w:val="24"/>
+          <w:lang w:eastAsia="pt-BR"/>
+        </w:rPr>
+        <w:t>na world</w:t>
+      </w:r>
+      <w:proofErr w:type="gramEnd"/>
+      <w:r>
+        <w:rPr>
+          <w:rFonts w:ascii="Arial" w:eastAsia="Times New Roman" w:hAnsi="Arial" w:cs="Arial"/>
+          <w:color w:val="212121"/>
+          <w:spacing w:val="-1"/>
+          <w:sz w:val="24"/>
+          <w:szCs w:val="24"/>
+          <w:lang w:eastAsia="pt-BR"/>
+        </w:rPr>
+        <w:t xml:space="preserve"> </w:t>
       </w:r>
       <w:proofErr w:type="spellStart"/>
       <w:r>
@@ -22796,7 +22820,25 @@
           <w:szCs w:val="24"/>
         </w:rPr>
         <w:lastRenderedPageBreak/>
-        <w:t>CSS é uma das principais linguagens da open web e é padronizada em nav</w:t>
+        <w:t xml:space="preserve">CSS é uma das principais linguagens </w:t>
+      </w:r>
+      <w:proofErr w:type="gramStart"/>
+      <w:r>
+        <w:rPr>
+          <w:rFonts w:ascii="Arial" w:hAnsi="Arial" w:cs="Arial"/>
+          <w:sz w:val="24"/>
+          <w:szCs w:val="24"/>
+        </w:rPr>
+        <w:t>da open</w:t>
+      </w:r>
+      <w:proofErr w:type="gramEnd"/>
+      <w:r>
+        <w:rPr>
+          <w:rFonts w:ascii="Arial" w:hAnsi="Arial" w:cs="Arial"/>
+          <w:sz w:val="24"/>
+          <w:szCs w:val="24"/>
+        </w:rPr>
+        <w:t xml:space="preserve"> web e é padronizada em nav</w:t>
       </w:r>
       <w:r>
         <w:rPr>
@@ -22857,13 +22899,23 @@
         </w:rPr>
         <w:t xml:space="preserve">– </w:t>
       </w:r>
-      <w:r>
-        <w:rPr>
-          <w:rFonts w:ascii="Arial" w:hAnsi="Arial" w:cs="Arial"/>
-          <w:sz w:val="24"/>
-          <w:szCs w:val="24"/>
-        </w:rPr>
-        <w:t>o developer.mozilla.org diz</w:t>
+      <w:proofErr w:type="gramStart"/>
+      <w:r>
+        <w:rPr>
+          <w:rFonts w:ascii="Arial" w:hAnsi="Arial" w:cs="Arial"/>
+          <w:sz w:val="24"/>
+          <w:szCs w:val="24"/>
+        </w:rPr>
+        <w:t>o</w:t>
+      </w:r>
+      <w:proofErr w:type="gramEnd"/>
+      <w:r>
+        <w:rPr>
+          <w:rFonts w:ascii="Arial" w:hAnsi="Arial" w:cs="Arial"/>
+          <w:sz w:val="24"/>
+          <w:szCs w:val="24"/>
+        </w:rPr>
+        <w:t xml:space="preserve"> developer.mozilla.org diz</w:t>
       </w:r>
       <w:r>
         <w:rPr>
@@ -22943,18 +22995,6 @@
         </w:rPr>
         <w:t> e dinâmica, suportando estilos de orientação a objetos, imperativos e declarativos (como por exemplo a programação funcional).</w:t>
       </w:r>
-    </w:p>
-    <w:p>
-      <w:pPr>
-        <w:spacing w:after="32" w:line="360" w:lineRule="auto"/>
-        <w:ind w:firstLine="1134"/>
-        <w:jc w:val="both"/>
-        <w:rPr>
-          <w:rFonts w:ascii="Arial" w:hAnsi="Arial" w:cs="Arial"/>
-          <w:sz w:val="24"/>
-          <w:szCs w:val="24"/>
-        </w:rPr>
-      </w:pPr>
     </w:p>
     <w:p/>
     <w:p>
@@ -23397,7 +23437,6 @@
       </w:pPr>
       <w:bookmarkStart w:id="24" w:name="_Toc56450196"/>
       <w:r>
-        <w:lastRenderedPageBreak/>
         <w:t>Ferramentas de apoio</w:t>
       </w:r>
       <w:bookmarkEnd w:id="24"/>
@@ -23420,6 +23459,7 @@
           <w:rFonts w:ascii="Arial" w:hAnsi="Arial" w:cs="Arial"/>
           <w:sz w:val="24"/>
         </w:rPr>
+        <w:lastRenderedPageBreak/>
         <w:t xml:space="preserve"> </w:t>
       </w:r>
       <w:r>
@@ -23626,35 +23666,88 @@
           <w:rFonts w:ascii="Arial" w:hAnsi="Arial" w:cs="Arial"/>
           <w:sz w:val="24"/>
         </w:rPr>
-        <w:t>Switch/case é uma estrutura de condição que define o código a ser executado com base em uma comparação de valores.</w:t>
-      </w:r>
-      <w:r>
-        <w:rPr>
-          <w:rFonts w:ascii="Arial" w:hAnsi="Arial" w:cs="Arial"/>
-          <w:sz w:val="24"/>
-        </w:rPr>
-        <w:t xml:space="preserve"> </w:t>
-      </w:r>
-      <w:r>
-        <w:rPr>
-          <w:rFonts w:ascii="Arial" w:hAnsi="Arial" w:cs="Arial"/>
-          <w:sz w:val="24"/>
-        </w:rPr>
-        <w:t>Para que isso fique mais claro, vejamos a sintaxe do switch/case:</w:t>
+        <w:t>Desenvolvemos um serviço web que facilita a administração da carteira de vacinação pessoal do usuário. Com “layout simples” ele traz a proposta de facilitar o acesso a dados pessoais, informações, curiosidades etc.</w:t>
+      </w:r>
+      <w:r>
+        <w:rPr>
+          <w:rFonts w:ascii="Arial" w:hAnsi="Arial" w:cs="Arial"/>
+          <w:sz w:val="24"/>
+        </w:rPr>
+        <w:t xml:space="preserve"> O sistema leva nome de: </w:t>
+      </w:r>
+      <w:r>
+        <w:rPr>
+          <w:rFonts w:ascii="Arial" w:hAnsi="Arial" w:cs="Arial"/>
+          <w:sz w:val="24"/>
+          <w:szCs w:val="24"/>
+        </w:rPr>
+        <w:t>V</w:t>
+      </w:r>
+      <w:r>
+        <w:rPr>
+          <w:rFonts w:ascii="Arial" w:hAnsi="Arial" w:cs="Arial"/>
+          <w:sz w:val="24"/>
+          <w:szCs w:val="24"/>
+        </w:rPr>
+        <w:t xml:space="preserve">acinei: </w:t>
+      </w:r>
+      <w:r>
+        <w:rPr>
+          <w:rFonts w:ascii="Arial" w:hAnsi="Arial" w:cs="Arial"/>
+          <w:sz w:val="24"/>
+          <w:szCs w:val="24"/>
+        </w:rPr>
+        <w:t>C</w:t>
+      </w:r>
+      <w:r>
+        <w:rPr>
+          <w:rFonts w:ascii="Arial" w:hAnsi="Arial" w:cs="Arial"/>
+          <w:sz w:val="24"/>
+          <w:szCs w:val="24"/>
+        </w:rPr>
+        <w:t xml:space="preserve">arteira de </w:t>
+      </w:r>
+      <w:r>
+        <w:rPr>
+          <w:rFonts w:ascii="Arial" w:hAnsi="Arial" w:cs="Arial"/>
+          <w:sz w:val="24"/>
+          <w:szCs w:val="24"/>
+        </w:rPr>
+        <w:t>V</w:t>
+      </w:r>
+      <w:r>
+        <w:rPr>
+          <w:rFonts w:ascii="Arial" w:hAnsi="Arial" w:cs="Arial"/>
+          <w:sz w:val="24"/>
+          <w:szCs w:val="24"/>
+        </w:rPr>
+        <w:t xml:space="preserve">acina </w:t>
+      </w:r>
+      <w:r>
+        <w:rPr>
+          <w:rFonts w:ascii="Arial" w:hAnsi="Arial" w:cs="Arial"/>
+          <w:sz w:val="24"/>
+          <w:szCs w:val="24"/>
+        </w:rPr>
+        <w:t>O</w:t>
+      </w:r>
+      <w:r>
+        <w:rPr>
+          <w:rFonts w:ascii="Arial" w:hAnsi="Arial" w:cs="Arial"/>
+          <w:sz w:val="24"/>
+          <w:szCs w:val="24"/>
+        </w:rPr>
+        <w:t>nline</w:t>
+      </w:r>
+      <w:r>
+        <w:rPr>
+          <w:rFonts w:ascii="Arial" w:hAnsi="Arial" w:cs="Arial"/>
+          <w:sz w:val="24"/>
+          <w:szCs w:val="24"/>
+        </w:rPr>
+        <w:t>.</w:t>
       </w:r>
     </w:p>
-    <w:p/>
-    <w:p>
-      <w:pPr>
-        <w:pStyle w:val="Ttulo3"/>
-      </w:pPr>
-      <w:bookmarkStart w:id="26" w:name="_Toc56450198"/>
-      <w:r>
-        <w:t>Modelagem de sistema</w:t>
-      </w:r>
-      <w:bookmarkEnd w:id="26"/>
-    </w:p>
-    <w:p/>
     <w:p>
       <w:pPr>
         <w:spacing w:afterLines="160" w:after="384" w:line="360" w:lineRule="auto"/>
@@ -23667,6 +23760,51 @@
           <w:sz w:val="24"/>
         </w:rPr>
       </w:pPr>
+    </w:p>
+    <w:p/>
+    <w:p>
+      <w:pPr>
+        <w:pStyle w:val="Ttulo3"/>
+      </w:pPr>
+      <w:bookmarkStart w:id="26" w:name="_Toc56450198"/>
+      <w:r>
+        <w:t>Modelagem de sistema</w:t>
+      </w:r>
+      <w:bookmarkEnd w:id="26"/>
+    </w:p>
+    <w:p/>
+    <w:p>
+      <w:pPr>
+        <w:spacing w:afterLines="160" w:after="384" w:line="360" w:lineRule="auto"/>
+        <w:ind w:firstLine="1134"/>
+        <w:contextualSpacing/>
+        <w:mirrorIndents/>
+        <w:jc w:val="both"/>
+        <w:rPr>
+          <w:rFonts w:ascii="Arial" w:hAnsi="Arial" w:cs="Arial"/>
+          <w:sz w:val="24"/>
+        </w:rPr>
+      </w:pPr>
+      <w:r>
+        <w:rPr>
+          <w:rFonts w:ascii="Arial" w:hAnsi="Arial" w:cs="Arial"/>
+          <w:sz w:val="24"/>
+        </w:rPr>
+        <w:t>Na modelagem de sistemas desenvolvemos o diagrama de classe, modelo de entidade de relacionamento e um diagrama de caso de uso com o propósito de compreender como os componentes do projeto se conectam, visando a melhor visualização antes do início da programação.</w:t>
+      </w:r>
+    </w:p>
+    <w:p>
+      <w:pPr>
+        <w:spacing w:afterLines="160" w:after="384" w:line="360" w:lineRule="auto"/>
+        <w:ind w:firstLine="1134"/>
+        <w:contextualSpacing/>
+        <w:mirrorIndents/>
+        <w:jc w:val="both"/>
+        <w:rPr>
+          <w:rFonts w:ascii="Arial" w:hAnsi="Arial" w:cs="Arial"/>
+          <w:sz w:val="24"/>
+        </w:rPr>
+      </w:pPr>
       <w:r>
         <w:rPr>
           <w:rFonts w:ascii="Arial" w:hAnsi="Arial" w:cs="Arial"/>
@@ -23674,16 +23812,16 @@
           <w:sz w:val="24"/>
         </w:rPr>
         <w:drawing>
-          <wp:anchor distT="0" distB="0" distL="114300" distR="114300" simplePos="0" relativeHeight="251658240" behindDoc="0" locked="0" layoutInCell="1" allowOverlap="1" wp14:anchorId="715C80CF" wp14:editId="594620F6">
+          <wp:anchor distT="0" distB="0" distL="114300" distR="114300" simplePos="0" relativeHeight="251658240" behindDoc="0" locked="0" layoutInCell="1" allowOverlap="1" wp14:anchorId="715C80CF" wp14:editId="54688B44">
             <wp:simplePos x="0" y="0"/>
             <wp:positionH relativeFrom="page">
               <wp:align>center</wp:align>
             </wp:positionH>
             <wp:positionV relativeFrom="paragraph">
-              <wp:posOffset>889635</wp:posOffset>
+              <wp:posOffset>295275</wp:posOffset>
             </wp:positionV>
-            <wp:extent cx="5534025" cy="3057525"/>
-            <wp:effectExtent l="0" t="0" r="9525" b="9525"/>
+            <wp:extent cx="4637405" cy="2562225"/>
+            <wp:effectExtent l="0" t="0" r="0" b="9525"/>
             <wp:wrapSquare wrapText="bothSides"/>
             <wp:docPr id="3" name="Imagem 3" descr="Diagrama&#10;&#10;Descrição gerada automaticamente"/>
             <wp:cNvGraphicFramePr>
@@ -23711,7 +23849,7 @@
                   <pic:spPr>
                     <a:xfrm>
                       <a:off x="0" y="0"/>
-                      <a:ext cx="5534025" cy="3057525"/>
+                      <a:ext cx="4637405" cy="2562225"/>
                     </a:xfrm>
                     <a:prstGeom prst="rect">
                       <a:avLst/>
@@ -23720,29 +23858,14 @@
                 </pic:pic>
               </a:graphicData>
             </a:graphic>
+            <wp14:sizeRelH relativeFrom="margin">
+              <wp14:pctWidth>0</wp14:pctWidth>
+            </wp14:sizeRelH>
+            <wp14:sizeRelV relativeFrom="margin">
+              <wp14:pctHeight>0</wp14:pctHeight>
+            </wp14:sizeRelV>
           </wp:anchor>
         </w:drawing>
-      </w:r>
-      <w:r>
-        <w:rPr>
-          <w:rFonts w:ascii="Arial" w:hAnsi="Arial" w:cs="Arial"/>
-          <w:sz w:val="24"/>
-        </w:rPr>
-        <w:t>Switch/case é uma estrutura de condição que define o código a ser executado com base em uma comparação de valores.</w:t>
-      </w:r>
-      <w:r>
-        <w:rPr>
-          <w:rFonts w:ascii="Arial" w:hAnsi="Arial" w:cs="Arial"/>
-          <w:sz w:val="24"/>
-        </w:rPr>
-        <w:t xml:space="preserve"> </w:t>
-      </w:r>
-      <w:r>
-        <w:rPr>
-          <w:rFonts w:ascii="Arial" w:hAnsi="Arial" w:cs="Arial"/>
-          <w:sz w:val="24"/>
-        </w:rPr>
-        <w:t>Para que isso fique mais claro, vejamos a sintaxe do switch/case:</w:t>
       </w:r>
     </w:p>
     <w:p>
@@ -23757,28 +23880,14 @@
           <w:sz w:val="24"/>
         </w:rPr>
       </w:pPr>
-    </w:p>
-    <w:p>
-      <w:pPr>
-        <w:spacing w:afterLines="160" w:after="384" w:line="360" w:lineRule="auto"/>
-        <w:ind w:firstLine="1134"/>
-        <w:contextualSpacing/>
-        <w:mirrorIndents/>
-        <w:jc w:val="both"/>
-        <w:rPr>
-          <w:rFonts w:ascii="Arial" w:hAnsi="Arial" w:cs="Arial"/>
-          <w:sz w:val="24"/>
-        </w:rPr>
-      </w:pPr>
       <w:r>
         <w:rPr>
           <w:rFonts w:ascii="Arial" w:hAnsi="Arial" w:cs="Arial"/>
           <w:noProof/>
           <w:sz w:val="24"/>
         </w:rPr>
-        <w:lastRenderedPageBreak/>
         <w:drawing>
-          <wp:anchor distT="0" distB="0" distL="114300" distR="114300" simplePos="0" relativeHeight="251659264" behindDoc="0" locked="0" layoutInCell="1" allowOverlap="1" wp14:anchorId="5E905FB8" wp14:editId="54024620">
+          <wp:anchor distT="0" distB="0" distL="114300" distR="114300" simplePos="0" relativeHeight="251659264" behindDoc="0" locked="0" layoutInCell="1" allowOverlap="1" wp14:anchorId="5E905FB8" wp14:editId="230349E2">
             <wp:simplePos x="0" y="0"/>
             <wp:positionH relativeFrom="page">
               <wp:align>center</wp:align>
@@ -23786,8 +23895,8 @@
             <wp:positionV relativeFrom="paragraph">
               <wp:posOffset>0</wp:posOffset>
             </wp:positionV>
-            <wp:extent cx="5057775" cy="3657600"/>
-            <wp:effectExtent l="0" t="0" r="9525" b="0"/>
+            <wp:extent cx="4280535" cy="3095625"/>
+            <wp:effectExtent l="0" t="0" r="5715" b="9525"/>
             <wp:wrapSquare wrapText="bothSides"/>
             <wp:docPr id="4" name="Imagem 4" descr="Diagrama&#10;&#10;Descrição gerada automaticamente"/>
             <wp:cNvGraphicFramePr>
@@ -23815,7 +23924,7 @@
                   <pic:spPr>
                     <a:xfrm>
                       <a:off x="0" y="0"/>
-                      <a:ext cx="5057775" cy="3657600"/>
+                      <a:ext cx="4280535" cy="3095625"/>
                     </a:xfrm>
                     <a:prstGeom prst="rect">
                       <a:avLst/>
@@ -23824,6 +23933,12 @@
                 </pic:pic>
               </a:graphicData>
             </a:graphic>
+            <wp14:sizeRelH relativeFrom="margin">
+              <wp14:pctWidth>0</wp14:pctWidth>
+            </wp14:sizeRelH>
+            <wp14:sizeRelV relativeFrom="margin">
+              <wp14:pctHeight>0</wp14:pctHeight>
+            </wp14:sizeRelV>
           </wp:anchor>
         </w:drawing>
       </w:r>
@@ -24022,76 +24137,23 @@
           <w:sz w:val="24"/>
         </w:rPr>
       </w:pPr>
-    </w:p>
-    <w:p>
-      <w:pPr>
-        <w:spacing w:afterLines="160" w:after="384" w:line="360" w:lineRule="auto"/>
-        <w:ind w:firstLine="1134"/>
-        <w:contextualSpacing/>
-        <w:mirrorIndents/>
-        <w:jc w:val="both"/>
-        <w:rPr>
-          <w:rFonts w:ascii="Arial" w:hAnsi="Arial" w:cs="Arial"/>
-          <w:sz w:val="24"/>
-        </w:rPr>
-      </w:pPr>
-    </w:p>
-    <w:p>
-      <w:pPr>
-        <w:spacing w:afterLines="160" w:after="384" w:line="360" w:lineRule="auto"/>
-        <w:ind w:firstLine="1134"/>
-        <w:contextualSpacing/>
-        <w:mirrorIndents/>
-        <w:jc w:val="both"/>
-        <w:rPr>
-          <w:rFonts w:ascii="Arial" w:hAnsi="Arial" w:cs="Arial"/>
-          <w:sz w:val="24"/>
-        </w:rPr>
-      </w:pPr>
-    </w:p>
-    <w:p>
-      <w:pPr>
-        <w:spacing w:afterLines="160" w:after="384" w:line="360" w:lineRule="auto"/>
-        <w:ind w:firstLine="1134"/>
-        <w:contextualSpacing/>
-        <w:mirrorIndents/>
-        <w:jc w:val="both"/>
-        <w:rPr>
-          <w:rFonts w:ascii="Arial" w:hAnsi="Arial" w:cs="Arial"/>
-          <w:sz w:val="24"/>
-        </w:rPr>
-      </w:pPr>
-    </w:p>
-    <w:p>
-      <w:pPr>
-        <w:spacing w:afterLines="160" w:after="384" w:line="360" w:lineRule="auto"/>
-        <w:ind w:firstLine="1134"/>
-        <w:contextualSpacing/>
-        <w:mirrorIndents/>
-        <w:jc w:val="both"/>
-        <w:rPr>
-          <w:rFonts w:ascii="Arial" w:hAnsi="Arial" w:cs="Arial"/>
-          <w:sz w:val="24"/>
-        </w:rPr>
-      </w:pPr>
       <w:r>
         <w:rPr>
           <w:rFonts w:ascii="Arial" w:hAnsi="Arial" w:cs="Arial"/>
           <w:noProof/>
           <w:sz w:val="24"/>
         </w:rPr>
-        <w:lastRenderedPageBreak/>
         <w:drawing>
-          <wp:anchor distT="0" distB="0" distL="114300" distR="114300" simplePos="0" relativeHeight="251660288" behindDoc="0" locked="0" layoutInCell="1" allowOverlap="1" wp14:anchorId="5576073B" wp14:editId="724CA839">
+          <wp:anchor distT="0" distB="0" distL="114300" distR="114300" simplePos="0" relativeHeight="251660288" behindDoc="0" locked="0" layoutInCell="1" allowOverlap="1" wp14:anchorId="5576073B" wp14:editId="59B4B31A">
             <wp:simplePos x="0" y="0"/>
-            <wp:positionH relativeFrom="page">
+            <wp:positionH relativeFrom="margin">
               <wp:align>center</wp:align>
             </wp:positionH>
             <wp:positionV relativeFrom="paragraph">
-              <wp:posOffset>0</wp:posOffset>
+              <wp:posOffset>40640</wp:posOffset>
             </wp:positionV>
-            <wp:extent cx="4676775" cy="5629275"/>
-            <wp:effectExtent l="0" t="0" r="9525" b="9525"/>
+            <wp:extent cx="3857625" cy="4643120"/>
+            <wp:effectExtent l="0" t="0" r="9525" b="5080"/>
             <wp:wrapSquare wrapText="bothSides"/>
             <wp:docPr id="5" name="Imagem 5" descr="Diagrama&#10;&#10;Descrição gerada automaticamente"/>
             <wp:cNvGraphicFramePr>
@@ -24119,7 +24181,7 @@
                   <pic:spPr>
                     <a:xfrm>
                       <a:off x="0" y="0"/>
-                      <a:ext cx="4676775" cy="5629275"/>
+                      <a:ext cx="3857625" cy="4643120"/>
                     </a:xfrm>
                     <a:prstGeom prst="rect">
                       <a:avLst/>
@@ -24128,27 +24190,16 @@
                 </pic:pic>
               </a:graphicData>
             </a:graphic>
+            <wp14:sizeRelH relativeFrom="margin">
+              <wp14:pctWidth>0</wp14:pctWidth>
+            </wp14:sizeRelH>
+            <wp14:sizeRelV relativeFrom="margin">
+              <wp14:pctHeight>0</wp14:pctHeight>
+            </wp14:sizeRelV>
           </wp:anchor>
         </w:drawing>
       </w:r>
     </w:p>
-    <w:p>
-      <w:pPr>
-        <w:pStyle w:val="Ttulo1"/>
-        <w:rPr>
-          <w:shd w:val="clear" w:color="auto" w:fill="FFFFFF"/>
-        </w:rPr>
-      </w:pPr>
-      <w:bookmarkStart w:id="27" w:name="_Toc56450199"/>
-      <w:r>
-        <w:rPr>
-          <w:shd w:val="clear" w:color="auto" w:fill="FFFFFF"/>
-        </w:rPr>
-        <w:t>CONCLUSÃO</w:t>
-      </w:r>
-      <w:bookmarkEnd w:id="27"/>
-    </w:p>
-    <w:p/>
     <w:p>
       <w:pPr>
         <w:spacing w:afterLines="160" w:after="384" w:line="360" w:lineRule="auto"/>
@@ -24161,11 +24212,224 @@
           <w:sz w:val="24"/>
         </w:rPr>
       </w:pPr>
-      <w:r>
-        <w:rPr>
-          <w:rFonts w:ascii="Arial" w:hAnsi="Arial" w:cs="Arial"/>
-          <w:sz w:val="24"/>
-        </w:rPr>
+    </w:p>
+    <w:p>
+      <w:pPr>
+        <w:spacing w:afterLines="160" w:after="384" w:line="360" w:lineRule="auto"/>
+        <w:ind w:firstLine="1134"/>
+        <w:contextualSpacing/>
+        <w:mirrorIndents/>
+        <w:jc w:val="both"/>
+        <w:rPr>
+          <w:rFonts w:ascii="Arial" w:hAnsi="Arial" w:cs="Arial"/>
+          <w:sz w:val="24"/>
+        </w:rPr>
+      </w:pPr>
+    </w:p>
+    <w:p>
+      <w:pPr>
+        <w:spacing w:afterLines="160" w:after="384" w:line="360" w:lineRule="auto"/>
+        <w:ind w:firstLine="1134"/>
+        <w:contextualSpacing/>
+        <w:mirrorIndents/>
+        <w:jc w:val="both"/>
+        <w:rPr>
+          <w:rFonts w:ascii="Arial" w:hAnsi="Arial" w:cs="Arial"/>
+          <w:sz w:val="24"/>
+        </w:rPr>
+      </w:pPr>
+    </w:p>
+    <w:p>
+      <w:pPr>
+        <w:spacing w:afterLines="160" w:after="384" w:line="360" w:lineRule="auto"/>
+        <w:ind w:firstLine="1134"/>
+        <w:contextualSpacing/>
+        <w:mirrorIndents/>
+        <w:jc w:val="both"/>
+        <w:rPr>
+          <w:rFonts w:ascii="Arial" w:hAnsi="Arial" w:cs="Arial"/>
+          <w:sz w:val="24"/>
+        </w:rPr>
+      </w:pPr>
+    </w:p>
+    <w:p>
+      <w:pPr>
+        <w:spacing w:afterLines="160" w:after="384" w:line="360" w:lineRule="auto"/>
+        <w:ind w:firstLine="1134"/>
+        <w:contextualSpacing/>
+        <w:mirrorIndents/>
+        <w:jc w:val="both"/>
+        <w:rPr>
+          <w:rFonts w:ascii="Arial" w:hAnsi="Arial" w:cs="Arial"/>
+          <w:sz w:val="24"/>
+        </w:rPr>
+      </w:pPr>
+    </w:p>
+    <w:p>
+      <w:pPr>
+        <w:spacing w:afterLines="160" w:after="384" w:line="360" w:lineRule="auto"/>
+        <w:ind w:firstLine="1134"/>
+        <w:contextualSpacing/>
+        <w:mirrorIndents/>
+        <w:jc w:val="both"/>
+        <w:rPr>
+          <w:rFonts w:ascii="Arial" w:hAnsi="Arial" w:cs="Arial"/>
+          <w:sz w:val="24"/>
+        </w:rPr>
+      </w:pPr>
+    </w:p>
+    <w:p>
+      <w:pPr>
+        <w:spacing w:afterLines="160" w:after="384" w:line="360" w:lineRule="auto"/>
+        <w:ind w:firstLine="1134"/>
+        <w:contextualSpacing/>
+        <w:mirrorIndents/>
+        <w:jc w:val="both"/>
+        <w:rPr>
+          <w:rFonts w:ascii="Arial" w:hAnsi="Arial" w:cs="Arial"/>
+          <w:sz w:val="24"/>
+        </w:rPr>
+      </w:pPr>
+    </w:p>
+    <w:p>
+      <w:pPr>
+        <w:spacing w:afterLines="160" w:after="384" w:line="360" w:lineRule="auto"/>
+        <w:ind w:firstLine="1134"/>
+        <w:contextualSpacing/>
+        <w:mirrorIndents/>
+        <w:jc w:val="both"/>
+        <w:rPr>
+          <w:rFonts w:ascii="Arial" w:hAnsi="Arial" w:cs="Arial"/>
+          <w:sz w:val="24"/>
+        </w:rPr>
+      </w:pPr>
+    </w:p>
+    <w:p>
+      <w:pPr>
+        <w:spacing w:afterLines="160" w:after="384" w:line="360" w:lineRule="auto"/>
+        <w:ind w:firstLine="1134"/>
+        <w:contextualSpacing/>
+        <w:mirrorIndents/>
+        <w:jc w:val="both"/>
+        <w:rPr>
+          <w:rFonts w:ascii="Arial" w:hAnsi="Arial" w:cs="Arial"/>
+          <w:sz w:val="24"/>
+        </w:rPr>
+      </w:pPr>
+    </w:p>
+    <w:p>
+      <w:pPr>
+        <w:spacing w:afterLines="160" w:after="384" w:line="360" w:lineRule="auto"/>
+        <w:ind w:firstLine="1134"/>
+        <w:contextualSpacing/>
+        <w:mirrorIndents/>
+        <w:jc w:val="both"/>
+        <w:rPr>
+          <w:rFonts w:ascii="Arial" w:hAnsi="Arial" w:cs="Arial"/>
+          <w:sz w:val="24"/>
+        </w:rPr>
+      </w:pPr>
+    </w:p>
+    <w:p>
+      <w:pPr>
+        <w:spacing w:afterLines="160" w:after="384" w:line="360" w:lineRule="auto"/>
+        <w:ind w:firstLine="1134"/>
+        <w:contextualSpacing/>
+        <w:mirrorIndents/>
+        <w:jc w:val="both"/>
+        <w:rPr>
+          <w:rFonts w:ascii="Arial" w:hAnsi="Arial" w:cs="Arial"/>
+          <w:sz w:val="24"/>
+        </w:rPr>
+      </w:pPr>
+    </w:p>
+    <w:p>
+      <w:pPr>
+        <w:spacing w:afterLines="160" w:after="384" w:line="360" w:lineRule="auto"/>
+        <w:ind w:firstLine="1134"/>
+        <w:contextualSpacing/>
+        <w:mirrorIndents/>
+        <w:jc w:val="both"/>
+        <w:rPr>
+          <w:rFonts w:ascii="Arial" w:hAnsi="Arial" w:cs="Arial"/>
+          <w:sz w:val="24"/>
+        </w:rPr>
+      </w:pPr>
+    </w:p>
+    <w:p>
+      <w:pPr>
+        <w:spacing w:afterLines="160" w:after="384" w:line="360" w:lineRule="auto"/>
+        <w:ind w:firstLine="1134"/>
+        <w:contextualSpacing/>
+        <w:mirrorIndents/>
+        <w:jc w:val="both"/>
+        <w:rPr>
+          <w:rFonts w:ascii="Arial" w:hAnsi="Arial" w:cs="Arial"/>
+          <w:sz w:val="24"/>
+        </w:rPr>
+      </w:pPr>
+    </w:p>
+    <w:p>
+      <w:pPr>
+        <w:spacing w:afterLines="160" w:after="384" w:line="360" w:lineRule="auto"/>
+        <w:ind w:firstLine="1134"/>
+        <w:contextualSpacing/>
+        <w:mirrorIndents/>
+        <w:jc w:val="both"/>
+        <w:rPr>
+          <w:rFonts w:ascii="Arial" w:hAnsi="Arial" w:cs="Arial"/>
+          <w:sz w:val="24"/>
+        </w:rPr>
+      </w:pPr>
+    </w:p>
+    <w:p>
+      <w:pPr>
+        <w:spacing w:afterLines="160" w:after="384" w:line="360" w:lineRule="auto"/>
+        <w:ind w:firstLine="1134"/>
+        <w:contextualSpacing/>
+        <w:mirrorIndents/>
+        <w:jc w:val="both"/>
+        <w:rPr>
+          <w:rFonts w:ascii="Arial" w:hAnsi="Arial" w:cs="Arial"/>
+          <w:sz w:val="24"/>
+        </w:rPr>
+      </w:pPr>
+    </w:p>
+    <w:p>
+      <w:pPr>
+        <w:pStyle w:val="Ttulo1"/>
+        <w:rPr>
+          <w:shd w:val="clear" w:color="auto" w:fill="FFFFFF"/>
+        </w:rPr>
+      </w:pPr>
+      <w:bookmarkStart w:id="27" w:name="_Toc56450199"/>
+      <w:r>
+        <w:rPr>
+          <w:shd w:val="clear" w:color="auto" w:fill="FFFFFF"/>
+        </w:rPr>
+        <w:t>CONCLUSÃO</w:t>
+      </w:r>
+      <w:bookmarkEnd w:id="27"/>
+    </w:p>
+    <w:p/>
+    <w:p>
+      <w:pPr>
+        <w:spacing w:afterLines="160" w:after="384" w:line="360" w:lineRule="auto"/>
+        <w:ind w:firstLine="1134"/>
+        <w:contextualSpacing/>
+        <w:mirrorIndents/>
+        <w:jc w:val="both"/>
+        <w:rPr>
+          <w:rFonts w:ascii="Arial" w:hAnsi="Arial" w:cs="Arial"/>
+          <w:sz w:val="24"/>
+        </w:rPr>
+      </w:pPr>
+      <w:r>
+        <w:rPr>
+          <w:rFonts w:ascii="Arial" w:hAnsi="Arial" w:cs="Arial"/>
+          <w:sz w:val="24"/>
+        </w:rPr>
+        <w:lastRenderedPageBreak/>
         <w:t>Switch/case é uma estrutura de condição que define o código a ser executado com base em uma comparação de valores.</w:t>
       </w:r>
       <w:r>
@@ -24259,7 +24523,6 @@
         <w:jc w:val="center"/>
       </w:pPr>
       <w:r>
-        <w:lastRenderedPageBreak/>
         <w:t>REFERÊNCIAS</w:t>
       </w:r>
     </w:p>
@@ -24322,19 +24585,7 @@
           <w:rPr>
             <w:rStyle w:val="Hyperlink"/>
           </w:rPr>
-          <w:t>Sty</w:t>
-        </w:r>
-        <w:r>
-          <w:rPr>
-            <w:rStyle w:val="Hyperlink"/>
-          </w:rPr>
-          <w:t>l</w:t>
-        </w:r>
-        <w:r>
-          <w:rPr>
-            <w:rStyle w:val="Hyperlink"/>
-          </w:rPr>
-          <w:t>e</w:t>
+          <w:t>Style</w:t>
         </w:r>
         <w:proofErr w:type="spellEnd"/>
         <w:r>

</xml_diff>

<commit_message>
referencias das funcoes da vacina
</commit_message>
<xml_diff>
--- a/documentacao/TCC 1.0.docx
+++ b/documentacao/TCC 1.0.docx
@@ -836,6 +836,17 @@
         <w:spacing w:line="360" w:lineRule="auto"/>
         <w:rPr>
           <w:rFonts w:ascii="Arial" w:hAnsi="Arial" w:cs="Arial"/>
+          <w:sz w:val="20"/>
+        </w:rPr>
+      </w:pPr>
+    </w:p>
+    <w:p>
+      <w:pPr>
+        <w:spacing w:line="360" w:lineRule="auto"/>
+        <w:rPr>
+          <w:rFonts w:ascii="Arial" w:hAnsi="Arial" w:cs="Arial"/>
+          <w:b/>
+          <w:bCs/>
           <w:sz w:val="20"/>
         </w:rPr>
       </w:pPr>
@@ -23886,6 +23897,7 @@
           <w:noProof/>
           <w:sz w:val="24"/>
         </w:rPr>
+        <w:lastRenderedPageBreak/>
         <w:drawing>
           <wp:anchor distT="0" distB="0" distL="114300" distR="114300" simplePos="0" relativeHeight="251659264" behindDoc="0" locked="0" layoutInCell="1" allowOverlap="1" wp14:anchorId="5E905FB8" wp14:editId="230349E2">
             <wp:simplePos x="0" y="0"/>
@@ -24407,6 +24419,7 @@
         <w:rPr>
           <w:shd w:val="clear" w:color="auto" w:fill="FFFFFF"/>
         </w:rPr>
+        <w:lastRenderedPageBreak/>
         <w:t>CONCLUSÃO</w:t>
       </w:r>
       <w:bookmarkEnd w:id="27"/>
@@ -24429,7 +24442,6 @@
           <w:rFonts w:ascii="Arial" w:hAnsi="Arial" w:cs="Arial"/>
           <w:sz w:val="24"/>
         </w:rPr>
-        <w:lastRenderedPageBreak/>
         <w:t>Switch/case é uma estrutura de condição que define o código a ser executado com base em uma comparação de valores.</w:t>
       </w:r>
       <w:r>
@@ -24672,6 +24684,11 @@
       </w:hyperlink>
     </w:p>
     <w:p>
+      <w:pPr>
+        <w:rPr>
+          <w:rStyle w:val="Hyperlink"/>
+        </w:rPr>
+      </w:pPr>
       <w:hyperlink r:id="rId18" w:history="1">
         <w:r>
           <w:rPr>
@@ -24681,8 +24698,23 @@
         </w:r>
       </w:hyperlink>
     </w:p>
+    <w:p>
+      <w:hyperlink r:id="rId19" w:history="1">
+        <w:r>
+          <w:rPr>
+            <w:rStyle w:val="Hyperlink"/>
+          </w:rPr>
+          <w:t>https://www.gov.br/saude/pt-br/assuntos/noticias/sus-disponibiliza-18-vacinas-para-criancas-e-adolescentes</w:t>
+        </w:r>
+      </w:hyperlink>
+    </w:p>
+    <w:p>
+      <w:r>
+        <w:t>https://www.google.com/url?sa=t&amp;source=web&amp;rct=j&amp;url=https://bvsms.saude.gov.br/bvs/publicacoes/cart_vac.pdf&amp;ved=2ahUKEwidgKKjyOfvAhX3H7kGHTBoAT4QFjAAegQIAxAC&amp;usg=AOvVaw1XtAOIBSRdj1yYAtKcaS7z&amp;cshid=1617641576792</w:t>
+      </w:r>
+    </w:p>
     <w:sectPr>
-      <w:footerReference w:type="default" r:id="rId19"/>
+      <w:footerReference w:type="default" r:id="rId20"/>
       <w:type w:val="continuous"/>
       <w:pgSz w:w="11906" w:h="16838" w:code="9"/>
       <w:pgMar w:top="1701" w:right="1134" w:bottom="1134" w:left="1701" w:header="709" w:footer="709" w:gutter="0"/>
@@ -26417,6 +26449,18 @@
       <w:u w:val="single"/>
     </w:rPr>
   </w:style>
+  <w:style w:type="character" w:styleId="MenoPendente">
+    <w:name w:val="Unresolved Mention"/>
+    <w:basedOn w:val="Fontepargpadro"/>
+    <w:uiPriority w:val="99"/>
+    <w:semiHidden/>
+    <w:unhideWhenUsed/>
+    <w:rsid w:val="00A326FA"/>
+    <w:rPr>
+      <w:color w:val="605E5C"/>
+      <w:shd w:val="clear" w:color="auto" w:fill="E1DFDD"/>
+    </w:rPr>
+  </w:style>
 </w:styles>
 </file>
 

</xml_diff>